<commit_message>
update plan detaillé + src
</commit_message>
<xml_diff>
--- a/Recherche divers/Plan.docx
+++ b/Recherche divers/Plan.docx
@@ -16,23 +16,7 @@
           <w:b/>
           <w:sz w:val="32"/>
         </w:rPr>
-        <w:t>[</w:t>
-      </w:r>
-      <w:proofErr w:type="spellStart"/>
-      <w:r>
-        <w:rPr>
-          <w:b/>
-          <w:sz w:val="32"/>
-        </w:rPr>
-        <w:t>IGOV</w:t>
-      </w:r>
-      <w:proofErr w:type="spellEnd"/>
-      <w:r>
-        <w:rPr>
-          <w:b/>
-          <w:sz w:val="32"/>
-        </w:rPr>
-        <w:t>]</w:t>
+        <w:t>[IGOV]</w:t>
       </w:r>
     </w:p>
     <w:p>
@@ -59,14 +43,6 @@
           <w:sz w:val="28"/>
         </w:rPr>
       </w:pPr>
-    </w:p>
-    <w:p>
-      <w:pPr>
-        <w:rPr>
-          <w:b/>
-          <w:sz w:val="28"/>
-        </w:rPr>
-      </w:pPr>
       <w:r>
         <w:rPr>
           <w:b/>
@@ -84,96 +60,374 @@
         </w:numPr>
       </w:pPr>
       <w:r>
-        <w:t>Rapide présentation des activités principales de l’</w:t>
-      </w:r>
+        <w:t>Rapide présentation des activités principales de l’ICANN</w:t>
+      </w:r>
+      <w:r>
+        <w:t xml:space="preserve"> (rôle / dans quel but a elle été créée)</w:t>
+      </w:r>
+    </w:p>
+    <w:p>
+      <w:pPr>
+        <w:pStyle w:val="Paragraphedeliste"/>
+        <w:numPr>
+          <w:ilvl w:val="0"/>
+          <w:numId w:val="3"/>
+        </w:numPr>
+      </w:pPr>
+      <w:r>
+        <w:t>Siege principal</w:t>
+      </w:r>
+    </w:p>
+    <w:p>
+      <w:pPr>
+        <w:pStyle w:val="Paragraphedeliste"/>
+        <w:numPr>
+          <w:ilvl w:val="0"/>
+          <w:numId w:val="3"/>
+        </w:numPr>
+      </w:pPr>
+      <w:r>
+        <w:t>Type d’organisation (asso)</w:t>
+      </w:r>
+    </w:p>
+    <w:p>
+      <w:pPr>
+        <w:pStyle w:val="Paragraphedeliste"/>
+        <w:numPr>
+          <w:ilvl w:val="0"/>
+          <w:numId w:val="3"/>
+        </w:numPr>
+      </w:pPr>
+      <w:r>
+        <w:t>Nb de salariés actuellement</w:t>
+      </w:r>
+    </w:p>
+    <w:p>
+      <w:pPr>
+        <w:pStyle w:val="Paragraphedeliste"/>
+        <w:numPr>
+          <w:ilvl w:val="0"/>
+          <w:numId w:val="3"/>
+        </w:numPr>
+      </w:pPr>
+      <w:r>
+        <w:t>Le président actuel</w:t>
+      </w:r>
+    </w:p>
+    <w:p>
+      <w:pPr>
+        <w:pStyle w:val="Paragraphedeliste"/>
+        <w:numPr>
+          <w:ilvl w:val="0"/>
+          <w:numId w:val="3"/>
+        </w:numPr>
+      </w:pPr>
+      <w:r>
+        <w:t>La présence dans plusieurs pays</w:t>
+      </w:r>
+    </w:p>
+    <w:p>
+      <w:pPr>
+        <w:rPr>
+          <w:b/>
+          <w:sz w:val="28"/>
+        </w:rPr>
+      </w:pPr>
+      <w:r>
+        <w:rPr>
+          <w:b/>
+          <w:sz w:val="28"/>
+        </w:rPr>
+        <w:t>Partie</w:t>
+      </w:r>
+      <w:r>
+        <w:rPr>
+          <w:b/>
+          <w:sz w:val="28"/>
+        </w:rPr>
+        <w:t xml:space="preserve"> </w:t>
+      </w:r>
+      <w:r>
+        <w:rPr>
+          <w:b/>
+          <w:sz w:val="28"/>
+        </w:rPr>
+        <w:t>1 :</w:t>
+      </w:r>
+    </w:p>
+    <w:p>
+      <w:pPr>
+        <w:pStyle w:val="Paragraphedeliste"/>
+        <w:numPr>
+          <w:ilvl w:val="0"/>
+          <w:numId w:val="2"/>
+        </w:numPr>
+      </w:pPr>
+      <w:r>
+        <w:t>Historique création</w:t>
+      </w:r>
+      <w:r>
+        <w:t xml:space="preserve"> et évolution au niveau mondial</w:t>
+      </w:r>
+    </w:p>
+    <w:p>
+      <w:pPr>
+        <w:pStyle w:val="Paragraphedeliste"/>
+        <w:numPr>
+          <w:ilvl w:val="0"/>
+          <w:numId w:val="2"/>
+        </w:numPr>
+      </w:pPr>
+      <w:r>
+        <w:t xml:space="preserve">Les débuts de l’ICANN en 1996, comment est venue l’idée, </w:t>
+      </w:r>
+      <w:r>
+        <w:t>quel rôle à l’origine</w:t>
+      </w:r>
+    </w:p>
+    <w:p>
+      <w:pPr>
+        <w:pStyle w:val="Paragraphedeliste"/>
+        <w:numPr>
+          <w:ilvl w:val="0"/>
+          <w:numId w:val="2"/>
+        </w:numPr>
+      </w:pPr>
+      <w:r>
+        <w:t xml:space="preserve">De 1996 à 2016 avec la gestion par USA puis fin du contrat en 2016 devient une organisation internationale. </w:t>
+      </w:r>
+    </w:p>
+    <w:p>
+      <w:pPr>
+        <w:rPr>
+          <w:b/>
+          <w:sz w:val="28"/>
+        </w:rPr>
+      </w:pPr>
+      <w:r>
+        <w:rPr>
+          <w:b/>
+          <w:sz w:val="28"/>
+        </w:rPr>
+        <w:t>Parie 2 :</w:t>
+      </w:r>
+    </w:p>
+    <w:p>
+      <w:pPr>
+        <w:pStyle w:val="Paragraphedeliste"/>
+        <w:numPr>
+          <w:ilvl w:val="0"/>
+          <w:numId w:val="1"/>
+        </w:numPr>
+        <w:tabs>
+          <w:tab w:val="left" w:pos="3283"/>
+        </w:tabs>
+        <w:jc w:val="both"/>
+      </w:pPr>
+      <w:r>
+        <w:t>ICANN international</w:t>
+      </w:r>
+    </w:p>
+    <w:p>
+      <w:pPr>
+        <w:pStyle w:val="Paragraphedeliste"/>
+        <w:numPr>
+          <w:ilvl w:val="1"/>
+          <w:numId w:val="1"/>
+        </w:numPr>
+        <w:tabs>
+          <w:tab w:val="left" w:pos="3283"/>
+        </w:tabs>
+        <w:jc w:val="both"/>
+      </w:pPr>
+      <w:r>
+        <w:t>Coordonne les noms de domaine attribués aux registres internet</w:t>
+      </w:r>
+    </w:p>
+    <w:p>
+      <w:pPr>
+        <w:pStyle w:val="Paragraphedeliste"/>
+        <w:numPr>
+          <w:ilvl w:val="1"/>
+          <w:numId w:val="1"/>
+        </w:numPr>
+        <w:tabs>
+          <w:tab w:val="left" w:pos="3283"/>
+        </w:tabs>
+        <w:jc w:val="both"/>
+      </w:pPr>
+      <w:r>
+        <w:t>Organisation USA</w:t>
+      </w:r>
+    </w:p>
+    <w:p>
+      <w:pPr>
+        <w:pStyle w:val="Paragraphedeliste"/>
+        <w:numPr>
+          <w:ilvl w:val="2"/>
+          <w:numId w:val="1"/>
+        </w:numPr>
+        <w:tabs>
+          <w:tab w:val="left" w:pos="3283"/>
+        </w:tabs>
+        <w:jc w:val="both"/>
+      </w:pPr>
       <w:proofErr w:type="spellStart"/>
       <w:r>
-        <w:t>ICANN</w:t>
+        <w:t>Verisign</w:t>
       </w:r>
       <w:proofErr w:type="spellEnd"/>
       <w:r>
-        <w:t xml:space="preserve"> (rôle / dans quel but a elle été créée)</w:t>
-      </w:r>
-    </w:p>
-    <w:p>
-      <w:pPr>
-        <w:rPr>
-          <w:b/>
-          <w:sz w:val="28"/>
-        </w:rPr>
-      </w:pPr>
-      <w:r>
-        <w:rPr>
-          <w:b/>
-          <w:sz w:val="28"/>
-        </w:rPr>
-        <w:t>Partie</w:t>
-      </w:r>
-      <w:r>
-        <w:rPr>
-          <w:b/>
-          <w:sz w:val="28"/>
+        <w:t xml:space="preserve"> gestionnaire des 95</w:t>
+      </w:r>
+      <w:r>
+        <w:t xml:space="preserve"> millions</w:t>
+      </w:r>
+      <w:r>
+        <w:t xml:space="preserve"> de .</w:t>
+      </w:r>
+      <w:proofErr w:type="spellStart"/>
+      <w:r>
+        <w:t>com</w:t>
+      </w:r>
+      <w:proofErr w:type="spellEnd"/>
+    </w:p>
+    <w:p>
+      <w:pPr>
+        <w:pStyle w:val="Paragraphedeliste"/>
+        <w:numPr>
+          <w:ilvl w:val="0"/>
+          <w:numId w:val="1"/>
+        </w:numPr>
+        <w:tabs>
+          <w:tab w:val="left" w:pos="3283"/>
+        </w:tabs>
+        <w:jc w:val="both"/>
+      </w:pPr>
+      <w:r>
+        <w:t xml:space="preserve">Pb l’ICANN est toujours sous législation Américaine à cause de son siège à Los Angeles </w:t>
+      </w:r>
+    </w:p>
+    <w:p>
+      <w:pPr>
+        <w:pStyle w:val="Paragraphedeliste"/>
+        <w:numPr>
+          <w:ilvl w:val="0"/>
+          <w:numId w:val="1"/>
+        </w:numPr>
+        <w:tabs>
+          <w:tab w:val="left" w:pos="3283"/>
+        </w:tabs>
+        <w:jc w:val="both"/>
+      </w:pPr>
+      <w:r>
+        <w:t>Les principales controverse</w:t>
+      </w:r>
+      <w:r>
+        <w:t>s</w:t>
+      </w:r>
+      <w:r>
+        <w:t xml:space="preserve"> autour des noms de domaine</w:t>
+      </w:r>
+      <w:r>
+        <w:t xml:space="preserve"> (vin, </w:t>
+      </w:r>
+      <w:proofErr w:type="spellStart"/>
+      <w:r>
+        <w:t>patagonia</w:t>
+      </w:r>
+      <w:proofErr w:type="spellEnd"/>
+      <w:r>
+        <w:t xml:space="preserve">, </w:t>
+      </w:r>
+      <w:proofErr w:type="spellStart"/>
+      <w:r>
+        <w:t>amazon</w:t>
+      </w:r>
+      <w:proofErr w:type="spellEnd"/>
+    </w:p>
+    <w:p>
+      <w:pPr>
+        <w:tabs>
+          <w:tab w:val="left" w:pos="3283"/>
+        </w:tabs>
+        <w:jc w:val="both"/>
+        <w:rPr>
+          <w:b/>
+        </w:rPr>
+      </w:pPr>
+      <w:r>
+        <w:rPr>
+          <w:b/>
+          <w:sz w:val="28"/>
+        </w:rPr>
+        <w:t>Partie 3 :</w:t>
+      </w:r>
+      <w:r>
+        <w:rPr>
+          <w:b/>
         </w:rPr>
         <w:t xml:space="preserve"> </w:t>
       </w:r>
-      <w:r>
-        <w:rPr>
-          <w:b/>
-          <w:sz w:val="28"/>
-        </w:rPr>
-        <w:t>1 :</w:t>
-      </w:r>
-    </w:p>
-    <w:p>
-      <w:pPr>
-        <w:pStyle w:val="Paragraphedeliste"/>
-        <w:numPr>
-          <w:ilvl w:val="0"/>
-          <w:numId w:val="2"/>
-        </w:numPr>
-      </w:pPr>
-      <w:r>
-        <w:t>Historique création</w:t>
-      </w:r>
-      <w:r>
-        <w:t xml:space="preserve"> et évolution au niveau mondial</w:t>
-      </w:r>
-    </w:p>
-    <w:p>
-      <w:pPr>
-        <w:rPr>
-          <w:b/>
-          <w:sz w:val="28"/>
-        </w:rPr>
-      </w:pPr>
-      <w:r>
-        <w:rPr>
-          <w:b/>
-          <w:sz w:val="28"/>
-        </w:rPr>
-        <w:t>Parie 2 :</w:t>
-      </w:r>
-    </w:p>
-    <w:p>
-      <w:pPr>
-        <w:pStyle w:val="Paragraphedeliste"/>
-        <w:numPr>
-          <w:ilvl w:val="0"/>
-          <w:numId w:val="1"/>
-        </w:numPr>
-        <w:tabs>
-          <w:tab w:val="left" w:pos="3283"/>
-        </w:tabs>
-        <w:jc w:val="both"/>
-      </w:pPr>
+    </w:p>
+    <w:p>
+      <w:pPr>
+        <w:pStyle w:val="Paragraphedeliste"/>
+        <w:numPr>
+          <w:ilvl w:val="0"/>
+          <w:numId w:val="1"/>
+        </w:numPr>
+        <w:tabs>
+          <w:tab w:val="left" w:pos="3283"/>
+        </w:tabs>
+        <w:jc w:val="both"/>
+      </w:pPr>
+      <w:r>
+        <w:t>Zoom sur l’ICANN en Europe</w:t>
+      </w:r>
+    </w:p>
+    <w:p>
+      <w:pPr>
+        <w:pStyle w:val="Paragraphedeliste"/>
+        <w:numPr>
+          <w:ilvl w:val="0"/>
+          <w:numId w:val="1"/>
+        </w:numPr>
+        <w:tabs>
+          <w:tab w:val="left" w:pos="3283"/>
+        </w:tabs>
+        <w:jc w:val="both"/>
+      </w:pPr>
+      <w:r>
+        <w:t>C’est un registre internet délégation des noms de domaine .eu par l’ICANN</w:t>
+      </w:r>
+    </w:p>
+    <w:p>
+      <w:pPr>
+        <w:pStyle w:val="Paragraphedeliste"/>
+        <w:numPr>
+          <w:ilvl w:val="1"/>
+          <w:numId w:val="1"/>
+        </w:numPr>
+        <w:tabs>
+          <w:tab w:val="left" w:pos="3283"/>
+        </w:tabs>
+        <w:jc w:val="both"/>
+      </w:pPr>
+      <w:r>
+        <w:t>législation EU</w:t>
+      </w:r>
+      <w:r>
+        <w:t xml:space="preserve"> </w:t>
+      </w:r>
+      <w:r>
+        <w:t>gestion des noms de domaine .eu fait par l’</w:t>
+      </w:r>
       <w:proofErr w:type="spellStart"/>
       <w:r>
-        <w:t>ICANN</w:t>
+        <w:t>EURID</w:t>
       </w:r>
       <w:proofErr w:type="spellEnd"/>
-      <w:r>
-        <w:t xml:space="preserve"> international</w:t>
-      </w:r>
     </w:p>
     <w:p>
       <w:pPr>
@@ -188,280 +442,860 @@
         <w:jc w:val="both"/>
       </w:pPr>
       <w:r>
-        <w:t xml:space="preserve">Organisation USA  </w:t>
-      </w:r>
-    </w:p>
-    <w:p>
-      <w:pPr>
-        <w:tabs>
-          <w:tab w:val="left" w:pos="3283"/>
-        </w:tabs>
-        <w:jc w:val="both"/>
-        <w:rPr>
-          <w:b/>
-        </w:rPr>
-      </w:pPr>
-      <w:r>
-        <w:rPr>
-          <w:b/>
-          <w:sz w:val="28"/>
-        </w:rPr>
-        <w:t>Partie 3 :</w:t>
-      </w:r>
-      <w:r>
-        <w:rPr>
-          <w:b/>
-        </w:rPr>
-        <w:t xml:space="preserve"> </w:t>
-      </w:r>
-    </w:p>
-    <w:p>
-      <w:pPr>
-        <w:pStyle w:val="Paragraphedeliste"/>
-        <w:numPr>
-          <w:ilvl w:val="0"/>
-          <w:numId w:val="1"/>
-        </w:numPr>
-        <w:tabs>
-          <w:tab w:val="left" w:pos="3283"/>
-        </w:tabs>
-        <w:jc w:val="both"/>
-      </w:pPr>
-      <w:r>
-        <w:t>Zoom sur l’</w:t>
+        <w:t xml:space="preserve">pas de </w:t>
+      </w:r>
+      <w:r>
+        <w:t>législation spéciale sur le choix du nom de domaine excepté l’application du principe de bonne foi.</w:t>
+      </w:r>
+    </w:p>
+    <w:p>
+      <w:pPr>
+        <w:tabs>
+          <w:tab w:val="left" w:pos="3283"/>
+        </w:tabs>
+        <w:jc w:val="both"/>
+        <w:rPr>
+          <w:b/>
+          <w:sz w:val="28"/>
+        </w:rPr>
+      </w:pPr>
+      <w:r>
+        <w:rPr>
+          <w:b/>
+          <w:sz w:val="28"/>
+        </w:rPr>
+        <w:t>Partie 4 :</w:t>
+      </w:r>
+    </w:p>
+    <w:p>
+      <w:pPr>
+        <w:pStyle w:val="Paragraphedeliste"/>
+        <w:numPr>
+          <w:ilvl w:val="0"/>
+          <w:numId w:val="1"/>
+        </w:numPr>
+        <w:tabs>
+          <w:tab w:val="left" w:pos="3283"/>
+        </w:tabs>
+        <w:jc w:val="both"/>
+      </w:pPr>
+      <w:r>
+        <w:t>Zoom au niveau Français</w:t>
+      </w:r>
+      <w:r>
+        <w:t xml:space="preserve"> (AFNIC asso loi 1901, 80 personnes)</w:t>
+      </w:r>
+    </w:p>
+    <w:p>
+      <w:pPr>
+        <w:pStyle w:val="Paragraphedeliste"/>
+        <w:numPr>
+          <w:ilvl w:val="0"/>
+          <w:numId w:val="1"/>
+        </w:numPr>
+        <w:tabs>
+          <w:tab w:val="left" w:pos="3283"/>
+        </w:tabs>
+        <w:jc w:val="both"/>
+      </w:pPr>
+      <w:r>
+        <w:t>C’es</w:t>
+      </w:r>
+      <w:r>
+        <w:t>t un</w:t>
+      </w:r>
+      <w:r>
+        <w:t xml:space="preserve"> registre internet délégation des noms de domaine .</w:t>
+      </w:r>
+      <w:r>
+        <w:t>fr</w:t>
+      </w:r>
+      <w:r>
+        <w:t xml:space="preserve"> par l’ICANN</w:t>
+      </w:r>
+    </w:p>
+    <w:p>
+      <w:pPr>
+        <w:pStyle w:val="Paragraphedeliste"/>
+        <w:numPr>
+          <w:ilvl w:val="1"/>
+          <w:numId w:val="1"/>
+        </w:numPr>
+        <w:tabs>
+          <w:tab w:val="left" w:pos="3283"/>
+        </w:tabs>
+        <w:jc w:val="both"/>
+      </w:pPr>
+      <w:r>
+        <w:t>législation FR</w:t>
+      </w:r>
+      <w:r>
+        <w:t xml:space="preserve"> : attribution des noms </w:t>
+      </w:r>
+      <w:r>
+        <w:t>sous la législation française</w:t>
+      </w:r>
+    </w:p>
+    <w:p>
+      <w:pPr>
+        <w:pStyle w:val="Paragraphedeliste"/>
+        <w:numPr>
+          <w:ilvl w:val="1"/>
+          <w:numId w:val="1"/>
+        </w:numPr>
+        <w:tabs>
+          <w:tab w:val="left" w:pos="3283"/>
+        </w:tabs>
+        <w:jc w:val="both"/>
+      </w:pPr>
+      <w:r>
+        <w:t>l’AFNIC</w:t>
+      </w:r>
+      <w:r>
+        <w:t xml:space="preserve"> (</w:t>
+      </w:r>
+      <w:r>
+        <w:t xml:space="preserve">rôle, </w:t>
+      </w:r>
+      <w:r>
+        <w:t>grandes réalisations</w:t>
+      </w:r>
+      <w:r>
+        <w:t>, limitations du rôle</w:t>
+      </w:r>
+      <w:r>
+        <w:t>)</w:t>
+      </w:r>
+    </w:p>
+    <w:p>
+      <w:pPr>
+        <w:pStyle w:val="Paragraphedeliste"/>
+        <w:numPr>
+          <w:ilvl w:val="2"/>
+          <w:numId w:val="1"/>
+        </w:numPr>
+        <w:tabs>
+          <w:tab w:val="left" w:pos="3283"/>
+        </w:tabs>
+        <w:jc w:val="both"/>
+      </w:pPr>
+      <w:r>
+        <w:t>créée en 1997 par l’INRIA</w:t>
+      </w:r>
+    </w:p>
+    <w:p>
+      <w:pPr>
+        <w:pStyle w:val="Paragraphedeliste"/>
+        <w:numPr>
+          <w:ilvl w:val="2"/>
+          <w:numId w:val="1"/>
+        </w:numPr>
+        <w:tabs>
+          <w:tab w:val="left" w:pos="3283"/>
+        </w:tabs>
+        <w:jc w:val="both"/>
+      </w:pPr>
+      <w:r>
+        <w:t>2006 ouverture des .fr aux particuliers</w:t>
+      </w:r>
+    </w:p>
+    <w:p>
+      <w:pPr>
+        <w:pStyle w:val="Paragraphedeliste"/>
+        <w:numPr>
+          <w:ilvl w:val="2"/>
+          <w:numId w:val="1"/>
+        </w:numPr>
+        <w:tabs>
+          <w:tab w:val="left" w:pos="3283"/>
+        </w:tabs>
+        <w:jc w:val="both"/>
+      </w:pPr>
+      <w:r>
+        <w:t>2016 plus de 3 millions de .fr</w:t>
+      </w:r>
+    </w:p>
+    <w:p>
+      <w:pPr>
+        <w:pStyle w:val="Paragraphedeliste"/>
+        <w:numPr>
+          <w:ilvl w:val="1"/>
+          <w:numId w:val="1"/>
+        </w:numPr>
+        <w:tabs>
+          <w:tab w:val="left" w:pos="3283"/>
+        </w:tabs>
+        <w:jc w:val="both"/>
+      </w:pPr>
+      <w:r>
+        <w:t>Exemple du cas redbull.re</w:t>
+      </w:r>
+    </w:p>
+    <w:p>
+      <w:pPr>
+        <w:tabs>
+          <w:tab w:val="left" w:pos="3283"/>
+        </w:tabs>
+        <w:jc w:val="both"/>
+        <w:rPr>
+          <w:b/>
+          <w:sz w:val="28"/>
+        </w:rPr>
+      </w:pPr>
+      <w:r>
+        <w:rPr>
+          <w:b/>
+          <w:sz w:val="28"/>
+        </w:rPr>
+        <w:t>Conclusion :</w:t>
+      </w:r>
+    </w:p>
+    <w:p>
+      <w:pPr>
+        <w:pStyle w:val="Paragraphedeliste"/>
+        <w:numPr>
+          <w:ilvl w:val="0"/>
+          <w:numId w:val="1"/>
+        </w:numPr>
+        <w:tabs>
+          <w:tab w:val="left" w:pos="3283"/>
+        </w:tabs>
+        <w:jc w:val="both"/>
+        <w:rPr>
+          <w:b/>
+          <w:sz w:val="24"/>
+        </w:rPr>
+      </w:pPr>
+      <w:r>
+        <w:rPr>
+          <w:sz w:val="24"/>
+        </w:rPr>
+        <w:t>Ouverture problèmes</w:t>
+      </w:r>
+      <w:r>
+        <w:rPr>
+          <w:sz w:val="24"/>
+        </w:rPr>
+        <w:t xml:space="preserve"> des pays </w:t>
+      </w:r>
+      <w:r>
+        <w:rPr>
+          <w:sz w:val="24"/>
+        </w:rPr>
+        <w:t xml:space="preserve">« oubliés » par l’ICANN (chine, inde, etc…) alors qu’ils sont des leaders dans le </w:t>
+      </w:r>
+      <w:r>
+        <w:rPr>
+          <w:sz w:val="24"/>
+        </w:rPr>
+        <w:t>monde</w:t>
+      </w:r>
+      <w:r>
+        <w:rPr>
+          <w:sz w:val="24"/>
+        </w:rPr>
+        <w:t xml:space="preserve"> de l’internet.</w:t>
+      </w:r>
+    </w:p>
+    <w:p>
+      <w:pPr>
+        <w:pStyle w:val="Paragraphedeliste"/>
+        <w:numPr>
+          <w:ilvl w:val="0"/>
+          <w:numId w:val="1"/>
+        </w:numPr>
+        <w:tabs>
+          <w:tab w:val="left" w:pos="3283"/>
+        </w:tabs>
+        <w:jc w:val="both"/>
+        <w:rPr>
+          <w:sz w:val="24"/>
+        </w:rPr>
+      </w:pPr>
+      <w:r>
+        <w:rPr>
+          <w:sz w:val="24"/>
+        </w:rPr>
+        <w:lastRenderedPageBreak/>
+        <w:t>Conclusion sur les situations légales EU/FR</w:t>
+      </w:r>
+    </w:p>
+    <w:p>
+      <w:pPr>
+        <w:tabs>
+          <w:tab w:val="left" w:pos="3283"/>
+        </w:tabs>
+        <w:jc w:val="both"/>
+        <w:rPr>
+          <w:b/>
+          <w:sz w:val="28"/>
+        </w:rPr>
+      </w:pPr>
+    </w:p>
+    <w:p>
+      <w:pPr>
+        <w:tabs>
+          <w:tab w:val="left" w:pos="3283"/>
+        </w:tabs>
+        <w:jc w:val="both"/>
+        <w:rPr>
+          <w:b/>
+          <w:sz w:val="28"/>
+        </w:rPr>
+      </w:pPr>
+    </w:p>
+    <w:p>
+      <w:pPr>
+        <w:tabs>
+          <w:tab w:val="left" w:pos="3283"/>
+        </w:tabs>
+        <w:jc w:val="both"/>
+        <w:rPr>
+          <w:b/>
+          <w:sz w:val="28"/>
+        </w:rPr>
+      </w:pPr>
+    </w:p>
+    <w:p>
+      <w:pPr>
+        <w:tabs>
+          <w:tab w:val="left" w:pos="3283"/>
+        </w:tabs>
+        <w:jc w:val="both"/>
+        <w:rPr>
+          <w:b/>
+          <w:sz w:val="28"/>
+        </w:rPr>
+      </w:pPr>
+    </w:p>
+    <w:p>
+      <w:pPr>
+        <w:tabs>
+          <w:tab w:val="left" w:pos="3283"/>
+        </w:tabs>
+        <w:jc w:val="both"/>
+        <w:rPr>
+          <w:b/>
+          <w:sz w:val="28"/>
+        </w:rPr>
+      </w:pPr>
+    </w:p>
+    <w:p>
+      <w:pPr>
+        <w:tabs>
+          <w:tab w:val="left" w:pos="3283"/>
+        </w:tabs>
+        <w:jc w:val="both"/>
+        <w:rPr>
+          <w:b/>
+          <w:sz w:val="28"/>
+        </w:rPr>
+      </w:pPr>
+    </w:p>
+    <w:p>
+      <w:pPr>
+        <w:tabs>
+          <w:tab w:val="left" w:pos="3283"/>
+        </w:tabs>
+        <w:jc w:val="both"/>
+        <w:rPr>
+          <w:b/>
+          <w:sz w:val="28"/>
+        </w:rPr>
+      </w:pPr>
+    </w:p>
+    <w:p>
+      <w:pPr>
+        <w:tabs>
+          <w:tab w:val="left" w:pos="3283"/>
+        </w:tabs>
+        <w:jc w:val="both"/>
+        <w:rPr>
+          <w:b/>
+          <w:sz w:val="28"/>
+        </w:rPr>
+      </w:pPr>
+    </w:p>
+    <w:p>
+      <w:pPr>
+        <w:tabs>
+          <w:tab w:val="left" w:pos="3283"/>
+        </w:tabs>
+        <w:jc w:val="both"/>
+        <w:rPr>
+          <w:b/>
+          <w:sz w:val="28"/>
+        </w:rPr>
+      </w:pPr>
+    </w:p>
+    <w:p>
+      <w:pPr>
+        <w:tabs>
+          <w:tab w:val="left" w:pos="3283"/>
+        </w:tabs>
+        <w:jc w:val="both"/>
+        <w:rPr>
+          <w:b/>
+          <w:sz w:val="28"/>
+        </w:rPr>
+      </w:pPr>
+      <w:r>
+        <w:rPr>
+          <w:b/>
+          <w:sz w:val="28"/>
+        </w:rPr>
+        <w:t>Bibliographie :</w:t>
+      </w:r>
+    </w:p>
+    <w:p>
+      <w:pPr>
+        <w:tabs>
+          <w:tab w:val="left" w:pos="3283"/>
+        </w:tabs>
+        <w:jc w:val="both"/>
+        <w:rPr>
+          <w:b/>
+          <w:sz w:val="28"/>
+        </w:rPr>
+      </w:pPr>
+      <w:r>
+        <w:rPr>
+          <w:b/>
+          <w:sz w:val="28"/>
+        </w:rPr>
+        <w:t>INTRO :</w:t>
+      </w:r>
+    </w:p>
+    <w:p>
+      <w:pPr>
+        <w:pStyle w:val="Paragraphedeliste"/>
+        <w:numPr>
+          <w:ilvl w:val="0"/>
+          <w:numId w:val="1"/>
+        </w:numPr>
+        <w:tabs>
+          <w:tab w:val="left" w:pos="3283"/>
+        </w:tabs>
+        <w:jc w:val="both"/>
+        <w:rPr>
+          <w:sz w:val="24"/>
+        </w:rPr>
+      </w:pPr>
+      <w:r>
+        <w:rPr>
+          <w:sz w:val="24"/>
+        </w:rPr>
+        <w:t xml:space="preserve">(Cf. source </w:t>
       </w:r>
       <w:proofErr w:type="spellStart"/>
       <w:r>
-        <w:t>ICANN</w:t>
+        <w:rPr>
+          <w:b/>
+          <w:sz w:val="24"/>
+        </w:rPr>
+        <w:t>P1</w:t>
       </w:r>
       <w:proofErr w:type="spellEnd"/>
       <w:r>
-        <w:t xml:space="preserve"> en Europe</w:t>
-      </w:r>
-    </w:p>
-    <w:p>
-      <w:pPr>
-        <w:pStyle w:val="Paragraphedeliste"/>
-        <w:numPr>
-          <w:ilvl w:val="1"/>
-          <w:numId w:val="1"/>
-        </w:numPr>
-        <w:tabs>
-          <w:tab w:val="left" w:pos="3283"/>
-        </w:tabs>
-        <w:jc w:val="both"/>
-      </w:pPr>
-      <w:r>
-        <w:t>législation EU</w:t>
-      </w:r>
-    </w:p>
-    <w:p>
-      <w:pPr>
-        <w:pStyle w:val="Paragraphedeliste"/>
-        <w:numPr>
-          <w:ilvl w:val="1"/>
-          <w:numId w:val="1"/>
-        </w:numPr>
-        <w:tabs>
-          <w:tab w:val="left" w:pos="3283"/>
-        </w:tabs>
-        <w:jc w:val="both"/>
-      </w:pPr>
-    </w:p>
-    <w:p>
-      <w:pPr>
-        <w:tabs>
-          <w:tab w:val="left" w:pos="3283"/>
-        </w:tabs>
-        <w:jc w:val="both"/>
-        <w:rPr>
-          <w:b/>
-          <w:sz w:val="28"/>
-        </w:rPr>
-      </w:pPr>
-      <w:r>
-        <w:rPr>
-          <w:b/>
-          <w:sz w:val="28"/>
-        </w:rPr>
-        <w:t>Partie 4 :</w:t>
-      </w:r>
-    </w:p>
-    <w:p>
-      <w:pPr>
-        <w:pStyle w:val="Paragraphedeliste"/>
-        <w:numPr>
-          <w:ilvl w:val="0"/>
-          <w:numId w:val="1"/>
-        </w:numPr>
-        <w:tabs>
-          <w:tab w:val="left" w:pos="3283"/>
-        </w:tabs>
-        <w:jc w:val="both"/>
-      </w:pPr>
-      <w:r>
-        <w:t>Zoom au niveau Français</w:t>
-      </w:r>
-    </w:p>
-    <w:p>
-      <w:pPr>
-        <w:pStyle w:val="Paragraphedeliste"/>
-        <w:numPr>
-          <w:ilvl w:val="1"/>
-          <w:numId w:val="1"/>
-        </w:numPr>
-        <w:tabs>
-          <w:tab w:val="left" w:pos="3283"/>
-        </w:tabs>
-        <w:jc w:val="both"/>
-      </w:pPr>
-      <w:r>
-        <w:t>législation FR</w:t>
-      </w:r>
-    </w:p>
-    <w:p>
-      <w:pPr>
-        <w:pStyle w:val="Paragraphedeliste"/>
-        <w:numPr>
-          <w:ilvl w:val="1"/>
-          <w:numId w:val="1"/>
-        </w:numPr>
-        <w:tabs>
-          <w:tab w:val="left" w:pos="3283"/>
-        </w:tabs>
-        <w:jc w:val="both"/>
-      </w:pPr>
-      <w:r>
-        <w:t>l’</w:t>
-      </w:r>
+        <w:rPr>
+          <w:sz w:val="24"/>
+        </w:rPr>
+        <w:t>)</w:t>
+      </w:r>
+    </w:p>
+    <w:p>
+      <w:pPr>
+        <w:tabs>
+          <w:tab w:val="left" w:pos="3283"/>
+        </w:tabs>
+        <w:jc w:val="both"/>
+        <w:rPr>
+          <w:b/>
+          <w:sz w:val="28"/>
+        </w:rPr>
+      </w:pPr>
       <w:proofErr w:type="spellStart"/>
       <w:r>
-        <w:t>AFNIC</w:t>
+        <w:rPr>
+          <w:b/>
+          <w:sz w:val="28"/>
+        </w:rPr>
+        <w:t>P1</w:t>
       </w:r>
       <w:proofErr w:type="spellEnd"/>
-    </w:p>
-    <w:p>
-      <w:pPr>
-        <w:tabs>
-          <w:tab w:val="left" w:pos="3283"/>
-        </w:tabs>
-        <w:jc w:val="both"/>
-        <w:rPr>
-          <w:b/>
-          <w:sz w:val="28"/>
-        </w:rPr>
-      </w:pPr>
-      <w:r>
-        <w:rPr>
-          <w:b/>
-          <w:sz w:val="28"/>
-        </w:rPr>
-        <w:t>Conclusion :</w:t>
-      </w:r>
-    </w:p>
-    <w:p>
-      <w:pPr>
-        <w:pStyle w:val="Paragraphedeliste"/>
-        <w:numPr>
-          <w:ilvl w:val="0"/>
-          <w:numId w:val="1"/>
-        </w:numPr>
-        <w:tabs>
-          <w:tab w:val="left" w:pos="3283"/>
-        </w:tabs>
-        <w:jc w:val="both"/>
-        <w:rPr>
-          <w:b/>
-          <w:sz w:val="24"/>
-        </w:rPr>
-      </w:pPr>
-      <w:r>
-        <w:rPr>
-          <w:sz w:val="24"/>
-        </w:rPr>
-        <w:t>Ouverture problèmes</w:t>
-      </w:r>
-      <w:r>
-        <w:rPr>
-          <w:sz w:val="24"/>
-        </w:rPr>
-        <w:t xml:space="preserve"> des pays </w:t>
-      </w:r>
-      <w:r>
-        <w:rPr>
-          <w:sz w:val="24"/>
-        </w:rPr>
-        <w:t>« oubliés » par l’</w:t>
-      </w:r>
+      <w:r>
+        <w:rPr>
+          <w:b/>
+          <w:sz w:val="28"/>
+        </w:rPr>
+        <w:t> :</w:t>
+      </w:r>
+    </w:p>
+    <w:p>
+      <w:pPr>
+        <w:pStyle w:val="Paragraphedeliste"/>
+        <w:numPr>
+          <w:ilvl w:val="0"/>
+          <w:numId w:val="1"/>
+        </w:numPr>
+        <w:tabs>
+          <w:tab w:val="left" w:pos="3283"/>
+        </w:tabs>
+        <w:jc w:val="both"/>
+        <w:rPr>
+          <w:sz w:val="24"/>
+        </w:rPr>
+      </w:pPr>
+      <w:hyperlink r:id="rId6" w:history="1">
+        <w:r>
+          <w:rPr>
+            <w:rStyle w:val="Lienhypertexte"/>
+            <w:sz w:val="24"/>
+          </w:rPr>
+          <w:t>https://www.icann.org/history</w:t>
+        </w:r>
+      </w:hyperlink>
+    </w:p>
+    <w:p>
+      <w:pPr>
+        <w:pStyle w:val="Paragraphedeliste"/>
+        <w:numPr>
+          <w:ilvl w:val="0"/>
+          <w:numId w:val="1"/>
+        </w:numPr>
+        <w:tabs>
+          <w:tab w:val="left" w:pos="3283"/>
+        </w:tabs>
+        <w:jc w:val="both"/>
+        <w:rPr>
+          <w:sz w:val="24"/>
+        </w:rPr>
+      </w:pPr>
+      <w:hyperlink r:id="rId7" w:history="1">
+        <w:r>
+          <w:rPr>
+            <w:rStyle w:val="Lienhypertexte"/>
+            <w:sz w:val="24"/>
+          </w:rPr>
+          <w:t>https://fr.wikipedia.org/wiki/Internet_Corporation_for_Assigned_Names_and_Numbers</w:t>
+        </w:r>
+      </w:hyperlink>
+    </w:p>
+    <w:p>
+      <w:pPr>
+        <w:tabs>
+          <w:tab w:val="left" w:pos="3283"/>
+        </w:tabs>
+        <w:jc w:val="both"/>
+        <w:rPr>
+          <w:b/>
+          <w:sz w:val="28"/>
+        </w:rPr>
+      </w:pPr>
       <w:proofErr w:type="spellStart"/>
       <w:r>
         <w:rPr>
-          <w:sz w:val="24"/>
-        </w:rPr>
-        <w:t>ICANN</w:t>
+          <w:b/>
+          <w:sz w:val="28"/>
+        </w:rPr>
+        <w:t>P2</w:t>
       </w:r>
       <w:proofErr w:type="spellEnd"/>
       <w:r>
         <w:rPr>
-          <w:sz w:val="24"/>
-        </w:rPr>
-        <w:t xml:space="preserve"> (chine, inde, etc…) alors qu’ils sont des leaders dans le </w:t>
-      </w:r>
-      <w:r>
-        <w:rPr>
-          <w:sz w:val="24"/>
-        </w:rPr>
-        <w:t>monde</w:t>
-      </w:r>
-      <w:r>
-        <w:rPr>
-          <w:sz w:val="24"/>
-        </w:rPr>
-        <w:t xml:space="preserve"> de l’internet.</w:t>
-      </w:r>
-    </w:p>
-    <w:p>
-      <w:pPr>
-        <w:pStyle w:val="Paragraphedeliste"/>
-        <w:numPr>
-          <w:ilvl w:val="0"/>
-          <w:numId w:val="1"/>
-        </w:numPr>
-        <w:tabs>
-          <w:tab w:val="left" w:pos="3283"/>
-        </w:tabs>
-        <w:jc w:val="both"/>
-        <w:rPr>
-          <w:sz w:val="24"/>
-        </w:rPr>
-      </w:pPr>
-      <w:r>
-        <w:rPr>
-          <w:sz w:val="24"/>
-        </w:rPr>
-        <w:t>Conclusion sur les situations légales EU/FR</w:t>
-      </w:r>
-    </w:p>
-    <w:p>
-      <w:pPr>
-        <w:tabs>
-          <w:tab w:val="left" w:pos="3283"/>
-        </w:tabs>
-        <w:jc w:val="both"/>
-        <w:rPr>
-          <w:b/>
-          <w:sz w:val="28"/>
-        </w:rPr>
-      </w:pPr>
-      <w:r>
-        <w:rPr>
-          <w:b/>
-          <w:sz w:val="28"/>
-        </w:rPr>
-        <w:t>Bibliographie :</w:t>
+          <w:b/>
+          <w:sz w:val="28"/>
+        </w:rPr>
+        <w:t> :</w:t>
+      </w:r>
+    </w:p>
+    <w:p>
+      <w:pPr>
+        <w:pStyle w:val="Paragraphedeliste"/>
+        <w:numPr>
+          <w:ilvl w:val="0"/>
+          <w:numId w:val="1"/>
+        </w:numPr>
+        <w:tabs>
+          <w:tab w:val="left" w:pos="3283"/>
+        </w:tabs>
+        <w:jc w:val="both"/>
+        <w:rPr>
+          <w:sz w:val="24"/>
+        </w:rPr>
+      </w:pPr>
+      <w:r>
+        <w:rPr>
+          <w:sz w:val="24"/>
+        </w:rPr>
+        <w:t>Liste des sources de la page Wikipédia très bien fournie !</w:t>
       </w:r>
       <w:bookmarkStart w:id="0" w:name="_GoBack"/>
       <w:bookmarkEnd w:id="0"/>
+    </w:p>
+    <w:p>
+      <w:pPr>
+        <w:tabs>
+          <w:tab w:val="left" w:pos="3283"/>
+        </w:tabs>
+        <w:jc w:val="both"/>
+        <w:rPr>
+          <w:b/>
+          <w:sz w:val="28"/>
+        </w:rPr>
+      </w:pPr>
+      <w:proofErr w:type="spellStart"/>
+      <w:r>
+        <w:rPr>
+          <w:b/>
+          <w:sz w:val="28"/>
+        </w:rPr>
+        <w:t>P3</w:t>
+      </w:r>
+      <w:proofErr w:type="spellEnd"/>
+      <w:r>
+        <w:rPr>
+          <w:b/>
+          <w:sz w:val="28"/>
+        </w:rPr>
+        <w:t> :</w:t>
+      </w:r>
+    </w:p>
+    <w:p>
+      <w:pPr>
+        <w:pStyle w:val="Paragraphedeliste"/>
+        <w:numPr>
+          <w:ilvl w:val="0"/>
+          <w:numId w:val="1"/>
+        </w:numPr>
+        <w:tabs>
+          <w:tab w:val="left" w:pos="3283"/>
+        </w:tabs>
+        <w:jc w:val="both"/>
+        <w:rPr>
+          <w:sz w:val="24"/>
+        </w:rPr>
+      </w:pPr>
+      <w:hyperlink r:id="rId8" w:history="1">
+        <w:r>
+          <w:rPr>
+            <w:rStyle w:val="Lienhypertexte"/>
+            <w:sz w:val="24"/>
+          </w:rPr>
+          <w:t>https://audio.icann.org/meetings/london2014/iese-25jun14-en.mp3</w:t>
+        </w:r>
+      </w:hyperlink>
+    </w:p>
+    <w:p>
+      <w:pPr>
+        <w:pStyle w:val="Paragraphedeliste"/>
+        <w:numPr>
+          <w:ilvl w:val="0"/>
+          <w:numId w:val="1"/>
+        </w:numPr>
+        <w:tabs>
+          <w:tab w:val="left" w:pos="3283"/>
+        </w:tabs>
+        <w:jc w:val="both"/>
+        <w:rPr>
+          <w:sz w:val="24"/>
+        </w:rPr>
+      </w:pPr>
+      <w:r>
+        <w:rPr>
+          <w:sz w:val="24"/>
+        </w:rPr>
+        <w:t>Charte du règlement des litiges liée au nom de domaine :</w:t>
+      </w:r>
+      <w:r>
+        <w:rPr>
+          <w:sz w:val="24"/>
+        </w:rPr>
+        <w:tab/>
+        <w:t xml:space="preserve"> </w:t>
+      </w:r>
+      <w:hyperlink r:id="rId9" w:history="1">
+        <w:r>
+          <w:rPr>
+            <w:rStyle w:val="Lienhypertexte"/>
+            <w:sz w:val="24"/>
+          </w:rPr>
+          <w:t>https://www.icann.org/resources/pages/dndr-2012-02-25-fr</w:t>
+        </w:r>
+      </w:hyperlink>
+    </w:p>
+    <w:p>
+      <w:pPr>
+        <w:pStyle w:val="Paragraphedeliste"/>
+        <w:numPr>
+          <w:ilvl w:val="0"/>
+          <w:numId w:val="1"/>
+        </w:numPr>
+        <w:tabs>
+          <w:tab w:val="left" w:pos="3283"/>
+        </w:tabs>
+        <w:jc w:val="both"/>
+        <w:rPr>
+          <w:sz w:val="24"/>
+        </w:rPr>
+      </w:pPr>
+      <w:hyperlink r:id="rId10" w:history="1">
+        <w:r>
+          <w:rPr>
+            <w:rStyle w:val="Lienhypertexte"/>
+            <w:sz w:val="24"/>
+          </w:rPr>
+          <w:t>https://www.icann.org/resources/pages/udrp-rules-2015-03-12-fr</w:t>
+        </w:r>
+      </w:hyperlink>
+    </w:p>
+    <w:p>
+      <w:pPr>
+        <w:pStyle w:val="Paragraphedeliste"/>
+        <w:numPr>
+          <w:ilvl w:val="0"/>
+          <w:numId w:val="1"/>
+        </w:numPr>
+        <w:tabs>
+          <w:tab w:val="left" w:pos="3283"/>
+        </w:tabs>
+        <w:jc w:val="both"/>
+        <w:rPr>
+          <w:sz w:val="24"/>
+        </w:rPr>
+      </w:pPr>
+      <w:hyperlink r:id="rId11" w:history="1">
+        <w:r>
+          <w:rPr>
+            <w:rStyle w:val="Lienhypertexte"/>
+            <w:sz w:val="24"/>
+          </w:rPr>
+          <w:t>https://www.gazelle-du-web.com/general/acteurs-web/</w:t>
+        </w:r>
+      </w:hyperlink>
+    </w:p>
+    <w:p>
+      <w:pPr>
+        <w:tabs>
+          <w:tab w:val="left" w:pos="3283"/>
+        </w:tabs>
+        <w:jc w:val="both"/>
+        <w:rPr>
+          <w:b/>
+          <w:sz w:val="28"/>
+        </w:rPr>
+      </w:pPr>
+      <w:proofErr w:type="spellStart"/>
+      <w:r>
+        <w:rPr>
+          <w:b/>
+          <w:sz w:val="28"/>
+        </w:rPr>
+        <w:t>P4</w:t>
+      </w:r>
+      <w:proofErr w:type="spellEnd"/>
+      <w:r>
+        <w:rPr>
+          <w:b/>
+          <w:sz w:val="28"/>
+        </w:rPr>
+        <w:t> :</w:t>
+      </w:r>
+    </w:p>
+    <w:p>
+      <w:pPr>
+        <w:pStyle w:val="Paragraphedeliste"/>
+        <w:numPr>
+          <w:ilvl w:val="0"/>
+          <w:numId w:val="1"/>
+        </w:numPr>
+        <w:tabs>
+          <w:tab w:val="left" w:pos="3283"/>
+        </w:tabs>
+        <w:jc w:val="both"/>
+        <w:rPr>
+          <w:sz w:val="24"/>
+        </w:rPr>
+      </w:pPr>
+      <w:hyperlink r:id="rId12" w:history="1">
+        <w:r>
+          <w:rPr>
+            <w:rStyle w:val="Lienhypertexte"/>
+            <w:sz w:val="24"/>
+          </w:rPr>
+          <w:t>https://www.afnic.fr/fr/l-afnic-en-bref/</w:t>
+        </w:r>
+      </w:hyperlink>
+    </w:p>
+    <w:p>
+      <w:pPr>
+        <w:pStyle w:val="Paragraphedeliste"/>
+        <w:numPr>
+          <w:ilvl w:val="0"/>
+          <w:numId w:val="1"/>
+        </w:numPr>
+        <w:tabs>
+          <w:tab w:val="left" w:pos="3283"/>
+        </w:tabs>
+        <w:jc w:val="both"/>
+        <w:rPr>
+          <w:sz w:val="24"/>
+        </w:rPr>
+      </w:pPr>
+      <w:hyperlink r:id="rId13" w:history="1">
+        <w:r>
+          <w:rPr>
+            <w:rStyle w:val="Lienhypertexte"/>
+            <w:sz w:val="24"/>
+          </w:rPr>
+          <w:t>https://fr.wikipedia.org/wiki/Association_fran%C3%A7aise_pour_le_nommage_Internet_en_coop%C3%A9ration</w:t>
+        </w:r>
+      </w:hyperlink>
+    </w:p>
+    <w:p>
+      <w:pPr>
+        <w:pStyle w:val="Paragraphedeliste"/>
+        <w:numPr>
+          <w:ilvl w:val="0"/>
+          <w:numId w:val="1"/>
+        </w:numPr>
+        <w:tabs>
+          <w:tab w:val="left" w:pos="3283"/>
+        </w:tabs>
+        <w:jc w:val="both"/>
+        <w:rPr>
+          <w:sz w:val="24"/>
+        </w:rPr>
+      </w:pPr>
+      <w:hyperlink r:id="rId14" w:history="1">
+        <w:r>
+          <w:rPr>
+            <w:rStyle w:val="Lienhypertexte"/>
+            <w:sz w:val="24"/>
+          </w:rPr>
+          <w:t>https://www.legavox.fr/blog/maitre-anthony-bem/transfert-contraint-domaine-site-internet-15896.htm</w:t>
+        </w:r>
+      </w:hyperlink>
+    </w:p>
+    <w:p>
+      <w:pPr>
+        <w:tabs>
+          <w:tab w:val="left" w:pos="3283"/>
+        </w:tabs>
+        <w:jc w:val="both"/>
+        <w:rPr>
+          <w:b/>
+          <w:sz w:val="28"/>
+        </w:rPr>
+      </w:pPr>
+      <w:r>
+        <w:rPr>
+          <w:b/>
+          <w:sz w:val="28"/>
+        </w:rPr>
+        <w:lastRenderedPageBreak/>
+        <w:t>CC :</w:t>
+      </w:r>
     </w:p>
     <w:sectPr>
       <w:pgSz w:w="11906" w:h="16838"/>
@@ -1255,6 +2089,17 @@
       <w:contextualSpacing/>
     </w:pPr>
   </w:style>
+  <w:style w:type="character" w:styleId="Lienhypertexte">
+    <w:name w:val="Hyperlink"/>
+    <w:basedOn w:val="Policepardfaut"/>
+    <w:uiPriority w:val="99"/>
+    <w:unhideWhenUsed/>
+    <w:rsid w:val="00D834A6"/>
+    <w:rPr>
+      <w:color w:val="0563C1" w:themeColor="hyperlink"/>
+      <w:u w:val="single"/>
+    </w:rPr>
+  </w:style>
 </w:styles>
 </file>
 
@@ -1517,4 +2362,16 @@
     </a:ext>
   </a:extLst>
 </a:theme>
+</file>
+
+<file path=customXml/item1.xml><?xml version="1.0" encoding="utf-8"?>
+<b:Sources xmlns:b="http://schemas.openxmlformats.org/officeDocument/2006/bibliography" xmlns="http://schemas.openxmlformats.org/officeDocument/2006/bibliography" SelectedStyle="\APASixthEditionOfficeOnline.xsl" StyleName="APA" Version="6"/>
+</file>
+
+<file path=customXml/itemProps1.xml><?xml version="1.0" encoding="utf-8"?>
+<ds:datastoreItem xmlns:ds="http://schemas.openxmlformats.org/officeDocument/2006/customXml" ds:itemID="{4E0EB179-89BE-47E5-8361-CF4E8F2E41FE}">
+  <ds:schemaRefs>
+    <ds:schemaRef ds:uri="http://schemas.openxmlformats.org/officeDocument/2006/bibliography"/>
+  </ds:schemaRefs>
+</ds:datastoreItem>
 </file>
</xml_diff>

<commit_message>
update plan + merge all link to Plan.docx
</commit_message>
<xml_diff>
--- a/Recherche divers/Plan.docx
+++ b/Recherche divers/Plan.docx
@@ -272,610 +272,597 @@
         </w:tabs>
         <w:jc w:val="both"/>
       </w:pPr>
+      <w:r>
+        <w:t>Verisign gestionnaire des 95</w:t>
+      </w:r>
+      <w:r>
+        <w:t xml:space="preserve"> millions</w:t>
+      </w:r>
+      <w:r>
+        <w:t xml:space="preserve"> de .</w:t>
+      </w:r>
       <w:proofErr w:type="spellStart"/>
       <w:r>
-        <w:t>Verisign</w:t>
+        <w:t>com</w:t>
       </w:r>
       <w:proofErr w:type="spellEnd"/>
-      <w:r>
-        <w:t xml:space="preserve"> gestionnaire des 95</w:t>
-      </w:r>
-      <w:r>
-        <w:t xml:space="preserve"> millions</w:t>
-      </w:r>
-      <w:r>
-        <w:t xml:space="preserve"> de .</w:t>
+    </w:p>
+    <w:p>
+      <w:pPr>
+        <w:pStyle w:val="Paragraphedeliste"/>
+        <w:numPr>
+          <w:ilvl w:val="0"/>
+          <w:numId w:val="1"/>
+        </w:numPr>
+        <w:tabs>
+          <w:tab w:val="left" w:pos="3283"/>
+        </w:tabs>
+        <w:jc w:val="both"/>
+      </w:pPr>
+      <w:r>
+        <w:t xml:space="preserve">Pb l’ICANN est toujours sous législation Américaine à cause de son siège à Los Angeles </w:t>
+      </w:r>
+    </w:p>
+    <w:p>
+      <w:pPr>
+        <w:pStyle w:val="Paragraphedeliste"/>
+        <w:numPr>
+          <w:ilvl w:val="0"/>
+          <w:numId w:val="1"/>
+        </w:numPr>
+        <w:tabs>
+          <w:tab w:val="left" w:pos="3283"/>
+        </w:tabs>
+        <w:jc w:val="both"/>
+      </w:pPr>
+      <w:r>
+        <w:t>Les principales controverse</w:t>
+      </w:r>
+      <w:r>
+        <w:t>s</w:t>
+      </w:r>
+      <w:r>
+        <w:t xml:space="preserve"> autour des noms de domaine</w:t>
+      </w:r>
+      <w:r>
+        <w:t xml:space="preserve"> (vin, patagonia, amazon</w:t>
+      </w:r>
+      <w:r>
+        <w:t>)</w:t>
+      </w:r>
+    </w:p>
+    <w:p>
+      <w:pPr>
+        <w:tabs>
+          <w:tab w:val="left" w:pos="3283"/>
+        </w:tabs>
+        <w:jc w:val="both"/>
+        <w:rPr>
+          <w:b/>
+        </w:rPr>
+      </w:pPr>
+      <w:r>
+        <w:rPr>
+          <w:b/>
+          <w:sz w:val="28"/>
+        </w:rPr>
+        <w:t>Partie 3 :</w:t>
+      </w:r>
+      <w:r>
+        <w:rPr>
+          <w:b/>
+        </w:rPr>
+        <w:t xml:space="preserve"> </w:t>
+      </w:r>
+    </w:p>
+    <w:p>
+      <w:pPr>
+        <w:pStyle w:val="Paragraphedeliste"/>
+        <w:numPr>
+          <w:ilvl w:val="0"/>
+          <w:numId w:val="1"/>
+        </w:numPr>
+        <w:tabs>
+          <w:tab w:val="left" w:pos="3283"/>
+        </w:tabs>
+        <w:jc w:val="both"/>
+      </w:pPr>
+      <w:r>
+        <w:t>Zoom sur l’ICANN en Europe</w:t>
+      </w:r>
+    </w:p>
+    <w:p>
+      <w:pPr>
+        <w:pStyle w:val="Paragraphedeliste"/>
+        <w:numPr>
+          <w:ilvl w:val="0"/>
+          <w:numId w:val="1"/>
+        </w:numPr>
+        <w:tabs>
+          <w:tab w:val="left" w:pos="3283"/>
+        </w:tabs>
+        <w:jc w:val="both"/>
+      </w:pPr>
+      <w:r>
+        <w:t>C’est un registre internet délégation des noms de domaine .eu par l’ICANN</w:t>
+      </w:r>
+    </w:p>
+    <w:p>
+      <w:pPr>
+        <w:pStyle w:val="Paragraphedeliste"/>
+        <w:numPr>
+          <w:ilvl w:val="1"/>
+          <w:numId w:val="1"/>
+        </w:numPr>
+        <w:tabs>
+          <w:tab w:val="left" w:pos="3283"/>
+        </w:tabs>
+        <w:jc w:val="both"/>
+      </w:pPr>
+      <w:r>
+        <w:t>législation EU</w:t>
+      </w:r>
+      <w:r>
+        <w:t xml:space="preserve"> </w:t>
+      </w:r>
+      <w:r>
+        <w:t>gestion des noms de domaine .eu fait par l’EURID</w:t>
+      </w:r>
+    </w:p>
+    <w:p>
+      <w:pPr>
+        <w:pStyle w:val="Paragraphedeliste"/>
+        <w:numPr>
+          <w:ilvl w:val="1"/>
+          <w:numId w:val="1"/>
+        </w:numPr>
+        <w:tabs>
+          <w:tab w:val="left" w:pos="3283"/>
+        </w:tabs>
+        <w:jc w:val="both"/>
+      </w:pPr>
+      <w:r>
+        <w:t xml:space="preserve">pas de </w:t>
+      </w:r>
+      <w:r>
+        <w:t>législation spéciale sur le choix du nom de domaine excepté l’application du principe de bonne foi.</w:t>
+      </w:r>
+    </w:p>
+    <w:p>
+      <w:pPr>
+        <w:tabs>
+          <w:tab w:val="left" w:pos="3283"/>
+        </w:tabs>
+        <w:jc w:val="both"/>
+        <w:rPr>
+          <w:b/>
+          <w:sz w:val="28"/>
+        </w:rPr>
+      </w:pPr>
+      <w:r>
+        <w:rPr>
+          <w:b/>
+          <w:sz w:val="28"/>
+        </w:rPr>
+        <w:t>Partie 4 :</w:t>
+      </w:r>
+    </w:p>
+    <w:p>
+      <w:pPr>
+        <w:pStyle w:val="Paragraphedeliste"/>
+        <w:numPr>
+          <w:ilvl w:val="0"/>
+          <w:numId w:val="1"/>
+        </w:numPr>
+        <w:tabs>
+          <w:tab w:val="left" w:pos="3283"/>
+        </w:tabs>
+        <w:jc w:val="both"/>
+      </w:pPr>
+      <w:r>
+        <w:t>Zoom au niveau Français</w:t>
+      </w:r>
+      <w:r>
+        <w:t xml:space="preserve"> (AFNIC asso loi 1901, 80 personnes)</w:t>
+      </w:r>
+    </w:p>
+    <w:p>
+      <w:pPr>
+        <w:pStyle w:val="Paragraphedeliste"/>
+        <w:numPr>
+          <w:ilvl w:val="0"/>
+          <w:numId w:val="1"/>
+        </w:numPr>
+        <w:tabs>
+          <w:tab w:val="left" w:pos="3283"/>
+        </w:tabs>
+        <w:jc w:val="both"/>
+      </w:pPr>
+      <w:r>
+        <w:t>C’est un registre internet délégation des noms de domaine .fr par l’ICANN</w:t>
+      </w:r>
+    </w:p>
+    <w:p>
+      <w:pPr>
+        <w:pStyle w:val="Paragraphedeliste"/>
+        <w:numPr>
+          <w:ilvl w:val="1"/>
+          <w:numId w:val="1"/>
+        </w:numPr>
+        <w:tabs>
+          <w:tab w:val="left" w:pos="3283"/>
+        </w:tabs>
+        <w:jc w:val="both"/>
+      </w:pPr>
+      <w:r>
+        <w:t>législation FR</w:t>
+      </w:r>
+      <w:r>
+        <w:t xml:space="preserve"> : attribution des noms </w:t>
+      </w:r>
+      <w:r>
+        <w:t>sous la législation française</w:t>
+      </w:r>
+    </w:p>
+    <w:p>
+      <w:pPr>
+        <w:pStyle w:val="Paragraphedeliste"/>
+        <w:numPr>
+          <w:ilvl w:val="1"/>
+          <w:numId w:val="1"/>
+        </w:numPr>
+        <w:tabs>
+          <w:tab w:val="left" w:pos="3283"/>
+        </w:tabs>
+        <w:jc w:val="both"/>
+      </w:pPr>
+      <w:r>
+        <w:t>l’AFNIC</w:t>
+      </w:r>
+      <w:r>
+        <w:t xml:space="preserve"> (</w:t>
+      </w:r>
+      <w:r>
+        <w:t xml:space="preserve">rôle, </w:t>
+      </w:r>
+      <w:r>
+        <w:t>grandes réalisations</w:t>
+      </w:r>
+      <w:r>
+        <w:t>, limitations du rôle</w:t>
+      </w:r>
+      <w:r>
+        <w:t>)</w:t>
+      </w:r>
+    </w:p>
+    <w:p>
+      <w:pPr>
+        <w:pStyle w:val="Paragraphedeliste"/>
+        <w:numPr>
+          <w:ilvl w:val="2"/>
+          <w:numId w:val="1"/>
+        </w:numPr>
+        <w:tabs>
+          <w:tab w:val="left" w:pos="3283"/>
+        </w:tabs>
+        <w:jc w:val="both"/>
+      </w:pPr>
+      <w:r>
+        <w:t>créée en 1997 par l’INRIA</w:t>
+      </w:r>
+    </w:p>
+    <w:p>
+      <w:pPr>
+        <w:pStyle w:val="Paragraphedeliste"/>
+        <w:numPr>
+          <w:ilvl w:val="2"/>
+          <w:numId w:val="1"/>
+        </w:numPr>
+        <w:tabs>
+          <w:tab w:val="left" w:pos="3283"/>
+        </w:tabs>
+        <w:jc w:val="both"/>
+      </w:pPr>
+      <w:r>
+        <w:t>2006 ouverture des .fr aux particuliers</w:t>
+      </w:r>
+    </w:p>
+    <w:p>
+      <w:pPr>
+        <w:pStyle w:val="Paragraphedeliste"/>
+        <w:numPr>
+          <w:ilvl w:val="2"/>
+          <w:numId w:val="1"/>
+        </w:numPr>
+        <w:tabs>
+          <w:tab w:val="left" w:pos="3283"/>
+        </w:tabs>
+        <w:jc w:val="both"/>
+      </w:pPr>
+      <w:r>
+        <w:t>2016 plus de 3 millions de .fr</w:t>
+      </w:r>
+    </w:p>
+    <w:p>
+      <w:pPr>
+        <w:pStyle w:val="Paragraphedeliste"/>
+        <w:numPr>
+          <w:ilvl w:val="1"/>
+          <w:numId w:val="1"/>
+        </w:numPr>
+        <w:tabs>
+          <w:tab w:val="left" w:pos="3283"/>
+        </w:tabs>
+        <w:jc w:val="both"/>
+      </w:pPr>
+      <w:r>
+        <w:t>Exemple du cas redbull.re</w:t>
+      </w:r>
+    </w:p>
+    <w:p>
+      <w:pPr>
+        <w:tabs>
+          <w:tab w:val="left" w:pos="3283"/>
+        </w:tabs>
+        <w:jc w:val="both"/>
+        <w:rPr>
+          <w:b/>
+          <w:sz w:val="28"/>
+        </w:rPr>
+      </w:pPr>
+      <w:r>
+        <w:rPr>
+          <w:b/>
+          <w:sz w:val="28"/>
+        </w:rPr>
+        <w:t>Conclusion :</w:t>
+      </w:r>
+    </w:p>
+    <w:p>
+      <w:pPr>
+        <w:pStyle w:val="Paragraphedeliste"/>
+        <w:numPr>
+          <w:ilvl w:val="0"/>
+          <w:numId w:val="1"/>
+        </w:numPr>
+        <w:tabs>
+          <w:tab w:val="left" w:pos="3283"/>
+        </w:tabs>
+        <w:jc w:val="both"/>
+        <w:rPr>
+          <w:b/>
+          <w:sz w:val="24"/>
+        </w:rPr>
+      </w:pPr>
+      <w:r>
+        <w:rPr>
+          <w:sz w:val="24"/>
+        </w:rPr>
+        <w:t>Ouverture problèmes</w:t>
+      </w:r>
+      <w:r>
+        <w:rPr>
+          <w:sz w:val="24"/>
+        </w:rPr>
+        <w:t xml:space="preserve"> des pays </w:t>
+      </w:r>
+      <w:r>
+        <w:rPr>
+          <w:sz w:val="24"/>
+        </w:rPr>
+        <w:t xml:space="preserve">« oubliés » par l’ICANN (chine, inde, etc…) alors qu’ils sont des leaders dans le </w:t>
+      </w:r>
+      <w:r>
+        <w:rPr>
+          <w:sz w:val="24"/>
+        </w:rPr>
+        <w:t>monde</w:t>
+      </w:r>
+      <w:r>
+        <w:rPr>
+          <w:sz w:val="24"/>
+        </w:rPr>
+        <w:t xml:space="preserve"> de l’internet.</w:t>
+      </w:r>
+    </w:p>
+    <w:p>
+      <w:pPr>
+        <w:pStyle w:val="Paragraphedeliste"/>
+        <w:numPr>
+          <w:ilvl w:val="0"/>
+          <w:numId w:val="1"/>
+        </w:numPr>
+        <w:tabs>
+          <w:tab w:val="left" w:pos="3283"/>
+        </w:tabs>
+        <w:jc w:val="both"/>
+        <w:rPr>
+          <w:sz w:val="24"/>
+        </w:rPr>
+      </w:pPr>
+      <w:r>
+        <w:rPr>
+          <w:sz w:val="24"/>
+        </w:rPr>
+        <w:t>Conclusion sur les situations légales EU/FR</w:t>
+      </w:r>
+    </w:p>
+    <w:p>
+      <w:pPr>
+        <w:tabs>
+          <w:tab w:val="left" w:pos="3283"/>
+        </w:tabs>
+        <w:jc w:val="both"/>
+        <w:rPr>
+          <w:b/>
+          <w:sz w:val="28"/>
+        </w:rPr>
+      </w:pPr>
+    </w:p>
+    <w:p>
+      <w:pPr>
+        <w:tabs>
+          <w:tab w:val="left" w:pos="3283"/>
+        </w:tabs>
+        <w:jc w:val="both"/>
+        <w:rPr>
+          <w:b/>
+          <w:sz w:val="28"/>
+        </w:rPr>
+      </w:pPr>
+    </w:p>
+    <w:p>
+      <w:pPr>
+        <w:tabs>
+          <w:tab w:val="left" w:pos="3283"/>
+        </w:tabs>
+        <w:jc w:val="both"/>
+        <w:rPr>
+          <w:b/>
+          <w:sz w:val="28"/>
+        </w:rPr>
+      </w:pPr>
+    </w:p>
+    <w:p>
+      <w:pPr>
+        <w:tabs>
+          <w:tab w:val="left" w:pos="3283"/>
+        </w:tabs>
+        <w:jc w:val="both"/>
+        <w:rPr>
+          <w:b/>
+          <w:sz w:val="28"/>
+        </w:rPr>
+      </w:pPr>
+      <w:r>
+        <w:rPr>
+          <w:b/>
+          <w:sz w:val="28"/>
+        </w:rPr>
+        <w:t>Bibliographie :</w:t>
+      </w:r>
+    </w:p>
+    <w:p>
+      <w:pPr>
+        <w:tabs>
+          <w:tab w:val="left" w:pos="3283"/>
+        </w:tabs>
+        <w:jc w:val="both"/>
+        <w:rPr>
+          <w:b/>
+          <w:sz w:val="28"/>
+        </w:rPr>
+      </w:pPr>
+      <w:r>
+        <w:rPr>
+          <w:b/>
+          <w:sz w:val="28"/>
+        </w:rPr>
+        <w:t>INTRO :</w:t>
+      </w:r>
+    </w:p>
+    <w:p>
+      <w:pPr>
+        <w:pStyle w:val="Paragraphedeliste"/>
+        <w:numPr>
+          <w:ilvl w:val="0"/>
+          <w:numId w:val="1"/>
+        </w:numPr>
+        <w:tabs>
+          <w:tab w:val="left" w:pos="3283"/>
+        </w:tabs>
+        <w:jc w:val="both"/>
+        <w:rPr>
+          <w:sz w:val="24"/>
+        </w:rPr>
+      </w:pPr>
+      <w:r>
+        <w:rPr>
+          <w:sz w:val="24"/>
+        </w:rPr>
+        <w:t xml:space="preserve">(Cf. source </w:t>
       </w:r>
       <w:proofErr w:type="spellStart"/>
       <w:r>
-        <w:t>com</w:t>
+        <w:rPr>
+          <w:b/>
+          <w:sz w:val="24"/>
+        </w:rPr>
+        <w:t>P1</w:t>
       </w:r>
       <w:proofErr w:type="spellEnd"/>
-    </w:p>
-    <w:p>
-      <w:pPr>
-        <w:pStyle w:val="Paragraphedeliste"/>
-        <w:numPr>
-          <w:ilvl w:val="0"/>
-          <w:numId w:val="1"/>
-        </w:numPr>
-        <w:tabs>
-          <w:tab w:val="left" w:pos="3283"/>
-        </w:tabs>
-        <w:jc w:val="both"/>
-      </w:pPr>
-      <w:r>
-        <w:t xml:space="preserve">Pb l’ICANN est toujours sous législation Américaine à cause de son siège à Los Angeles </w:t>
-      </w:r>
-    </w:p>
-    <w:p>
-      <w:pPr>
-        <w:pStyle w:val="Paragraphedeliste"/>
-        <w:numPr>
-          <w:ilvl w:val="0"/>
-          <w:numId w:val="1"/>
-        </w:numPr>
-        <w:tabs>
-          <w:tab w:val="left" w:pos="3283"/>
-        </w:tabs>
-        <w:jc w:val="both"/>
-      </w:pPr>
-      <w:r>
-        <w:t>Les principales controverse</w:t>
-      </w:r>
-      <w:r>
-        <w:t>s</w:t>
-      </w:r>
-      <w:r>
-        <w:t xml:space="preserve"> autour des noms de domaine</w:t>
-      </w:r>
-      <w:r>
-        <w:t xml:space="preserve"> (vin, </w:t>
-      </w:r>
+      <w:r>
+        <w:rPr>
+          <w:sz w:val="24"/>
+        </w:rPr>
+        <w:t>)</w:t>
+      </w:r>
+    </w:p>
+    <w:p>
+      <w:pPr>
+        <w:tabs>
+          <w:tab w:val="left" w:pos="3283"/>
+        </w:tabs>
+        <w:jc w:val="both"/>
+        <w:rPr>
+          <w:b/>
+          <w:sz w:val="28"/>
+        </w:rPr>
+      </w:pPr>
       <w:proofErr w:type="spellStart"/>
       <w:r>
-        <w:t>patagonia</w:t>
+        <w:rPr>
+          <w:b/>
+          <w:sz w:val="28"/>
+        </w:rPr>
+        <w:t>P1</w:t>
       </w:r>
       <w:proofErr w:type="spellEnd"/>
       <w:r>
-        <w:t xml:space="preserve">, </w:t>
-      </w:r>
-      <w:proofErr w:type="spellStart"/>
-      <w:r>
-        <w:t>amazon</w:t>
-      </w:r>
-      <w:proofErr w:type="spellEnd"/>
-    </w:p>
-    <w:p>
-      <w:pPr>
-        <w:tabs>
-          <w:tab w:val="left" w:pos="3283"/>
-        </w:tabs>
-        <w:jc w:val="both"/>
-        <w:rPr>
-          <w:b/>
-        </w:rPr>
-      </w:pPr>
-      <w:r>
-        <w:rPr>
-          <w:b/>
-          <w:sz w:val="28"/>
-        </w:rPr>
-        <w:t>Partie 3 :</w:t>
-      </w:r>
-      <w:r>
-        <w:rPr>
-          <w:b/>
+        <w:rPr>
+          <w:b/>
+          <w:sz w:val="28"/>
+        </w:rPr>
+        <w:t> :</w:t>
+      </w:r>
+    </w:p>
+    <w:p>
+      <w:pPr>
+        <w:pStyle w:val="Paragraphedeliste"/>
+        <w:numPr>
+          <w:ilvl w:val="0"/>
+          <w:numId w:val="1"/>
+        </w:numPr>
+        <w:tabs>
+          <w:tab w:val="left" w:pos="3283"/>
+        </w:tabs>
+        <w:jc w:val="both"/>
+        <w:rPr>
+          <w:rStyle w:val="Lienhypertexte"/>
+          <w:color w:val="auto"/>
+          <w:sz w:val="24"/>
+          <w:u w:val="none"/>
+        </w:rPr>
+      </w:pPr>
+      <w:r>
+        <w:rPr>
+          <w:rStyle w:val="Lienhypertexte"/>
+          <w:color w:val="auto"/>
+          <w:sz w:val="24"/>
+          <w:u w:val="none"/>
+        </w:rPr>
+        <w:t>[Historique de l’association]</w:t>
+      </w:r>
+      <w:r>
+        <w:rPr>
+          <w:rStyle w:val="Lienhypertexte"/>
+          <w:b/>
+          <w:color w:val="auto"/>
+          <w:sz w:val="24"/>
+          <w:u w:val="none"/>
         </w:rPr>
         <w:t xml:space="preserve"> </w:t>
       </w:r>
-    </w:p>
-    <w:p>
-      <w:pPr>
-        <w:pStyle w:val="Paragraphedeliste"/>
-        <w:numPr>
-          <w:ilvl w:val="0"/>
-          <w:numId w:val="1"/>
-        </w:numPr>
-        <w:tabs>
-          <w:tab w:val="left" w:pos="3283"/>
-        </w:tabs>
-        <w:jc w:val="both"/>
-      </w:pPr>
-      <w:r>
-        <w:t>Zoom sur l’ICANN en Europe</w:t>
-      </w:r>
-    </w:p>
-    <w:p>
-      <w:pPr>
-        <w:pStyle w:val="Paragraphedeliste"/>
-        <w:numPr>
-          <w:ilvl w:val="0"/>
-          <w:numId w:val="1"/>
-        </w:numPr>
-        <w:tabs>
-          <w:tab w:val="left" w:pos="3283"/>
-        </w:tabs>
-        <w:jc w:val="both"/>
-      </w:pPr>
-      <w:r>
-        <w:t>C’est un registre internet délégation des noms de domaine .eu par l’ICANN</w:t>
-      </w:r>
-    </w:p>
-    <w:p>
-      <w:pPr>
-        <w:pStyle w:val="Paragraphedeliste"/>
-        <w:numPr>
-          <w:ilvl w:val="1"/>
-          <w:numId w:val="1"/>
-        </w:numPr>
-        <w:tabs>
-          <w:tab w:val="left" w:pos="3283"/>
-        </w:tabs>
-        <w:jc w:val="both"/>
-      </w:pPr>
-      <w:r>
-        <w:t>législation EU</w:t>
-      </w:r>
-      <w:r>
-        <w:t xml:space="preserve"> </w:t>
-      </w:r>
-      <w:r>
-        <w:t>gestion des noms de domaine .eu fait par l’</w:t>
-      </w:r>
-      <w:proofErr w:type="spellStart"/>
-      <w:r>
-        <w:t>EURID</w:t>
-      </w:r>
-      <w:proofErr w:type="spellEnd"/>
-    </w:p>
-    <w:p>
-      <w:pPr>
-        <w:pStyle w:val="Paragraphedeliste"/>
-        <w:numPr>
-          <w:ilvl w:val="1"/>
-          <w:numId w:val="1"/>
-        </w:numPr>
-        <w:tabs>
-          <w:tab w:val="left" w:pos="3283"/>
-        </w:tabs>
-        <w:jc w:val="both"/>
-      </w:pPr>
-      <w:r>
-        <w:t xml:space="preserve">pas de </w:t>
-      </w:r>
-      <w:r>
-        <w:t>législation spéciale sur le choix du nom de domaine excepté l’application du principe de bonne foi.</w:t>
-      </w:r>
-    </w:p>
-    <w:p>
-      <w:pPr>
-        <w:tabs>
-          <w:tab w:val="left" w:pos="3283"/>
-        </w:tabs>
-        <w:jc w:val="both"/>
-        <w:rPr>
-          <w:b/>
-          <w:sz w:val="28"/>
-        </w:rPr>
-      </w:pPr>
-      <w:r>
-        <w:rPr>
-          <w:b/>
-          <w:sz w:val="28"/>
-        </w:rPr>
-        <w:t>Partie 4 :</w:t>
-      </w:r>
-    </w:p>
-    <w:p>
-      <w:pPr>
-        <w:pStyle w:val="Paragraphedeliste"/>
-        <w:numPr>
-          <w:ilvl w:val="0"/>
-          <w:numId w:val="1"/>
-        </w:numPr>
-        <w:tabs>
-          <w:tab w:val="left" w:pos="3283"/>
-        </w:tabs>
-        <w:jc w:val="both"/>
-      </w:pPr>
-      <w:r>
-        <w:t>Zoom au niveau Français</w:t>
-      </w:r>
-      <w:r>
-        <w:t xml:space="preserve"> (AFNIC asso loi 1901, 80 personnes)</w:t>
-      </w:r>
-    </w:p>
-    <w:p>
-      <w:pPr>
-        <w:pStyle w:val="Paragraphedeliste"/>
-        <w:numPr>
-          <w:ilvl w:val="0"/>
-          <w:numId w:val="1"/>
-        </w:numPr>
-        <w:tabs>
-          <w:tab w:val="left" w:pos="3283"/>
-        </w:tabs>
-        <w:jc w:val="both"/>
-      </w:pPr>
-      <w:r>
-        <w:t>C’est un registre internet délégation des noms de domaine .fr par l’ICANN</w:t>
-      </w:r>
-    </w:p>
-    <w:p>
-      <w:pPr>
-        <w:pStyle w:val="Paragraphedeliste"/>
-        <w:numPr>
-          <w:ilvl w:val="1"/>
-          <w:numId w:val="1"/>
-        </w:numPr>
-        <w:tabs>
-          <w:tab w:val="left" w:pos="3283"/>
-        </w:tabs>
-        <w:jc w:val="both"/>
-      </w:pPr>
-      <w:r>
-        <w:t>législation FR</w:t>
-      </w:r>
-      <w:r>
-        <w:t xml:space="preserve"> : attribution des noms </w:t>
-      </w:r>
-      <w:r>
-        <w:t>sous la législation française</w:t>
-      </w:r>
-    </w:p>
-    <w:p>
-      <w:pPr>
-        <w:pStyle w:val="Paragraphedeliste"/>
-        <w:numPr>
-          <w:ilvl w:val="1"/>
-          <w:numId w:val="1"/>
-        </w:numPr>
-        <w:tabs>
-          <w:tab w:val="left" w:pos="3283"/>
-        </w:tabs>
-        <w:jc w:val="both"/>
-      </w:pPr>
-      <w:r>
-        <w:t>l’AFNIC</w:t>
-      </w:r>
-      <w:r>
-        <w:t xml:space="preserve"> (</w:t>
-      </w:r>
-      <w:r>
-        <w:t xml:space="preserve">rôle, </w:t>
-      </w:r>
-      <w:r>
-        <w:t>grandes réalisations</w:t>
-      </w:r>
-      <w:r>
-        <w:t>, limitations du rôle</w:t>
-      </w:r>
-      <w:r>
-        <w:t>)</w:t>
-      </w:r>
-    </w:p>
-    <w:p>
-      <w:pPr>
-        <w:pStyle w:val="Paragraphedeliste"/>
-        <w:numPr>
-          <w:ilvl w:val="2"/>
-          <w:numId w:val="1"/>
-        </w:numPr>
-        <w:tabs>
-          <w:tab w:val="left" w:pos="3283"/>
-        </w:tabs>
-        <w:jc w:val="both"/>
-      </w:pPr>
-      <w:r>
-        <w:t>créée en 1997 par l’INRIA</w:t>
-      </w:r>
-    </w:p>
-    <w:p>
-      <w:pPr>
-        <w:pStyle w:val="Paragraphedeliste"/>
-        <w:numPr>
-          <w:ilvl w:val="2"/>
-          <w:numId w:val="1"/>
-        </w:numPr>
-        <w:tabs>
-          <w:tab w:val="left" w:pos="3283"/>
-        </w:tabs>
-        <w:jc w:val="both"/>
-      </w:pPr>
-      <w:r>
-        <w:t>2006 ouverture des .fr aux particuliers</w:t>
-      </w:r>
-    </w:p>
-    <w:p>
-      <w:pPr>
-        <w:pStyle w:val="Paragraphedeliste"/>
-        <w:numPr>
-          <w:ilvl w:val="2"/>
-          <w:numId w:val="1"/>
-        </w:numPr>
-        <w:tabs>
-          <w:tab w:val="left" w:pos="3283"/>
-        </w:tabs>
-        <w:jc w:val="both"/>
-      </w:pPr>
-      <w:r>
-        <w:t>2016 plus de 3 millions de .fr</w:t>
-      </w:r>
-    </w:p>
-    <w:p>
-      <w:pPr>
-        <w:pStyle w:val="Paragraphedeliste"/>
-        <w:numPr>
-          <w:ilvl w:val="1"/>
-          <w:numId w:val="1"/>
-        </w:numPr>
-        <w:tabs>
-          <w:tab w:val="left" w:pos="3283"/>
-        </w:tabs>
-        <w:jc w:val="both"/>
-      </w:pPr>
-      <w:r>
-        <w:t>Exemple du cas redbull.re</w:t>
-      </w:r>
-    </w:p>
-    <w:p>
-      <w:pPr>
-        <w:tabs>
-          <w:tab w:val="left" w:pos="3283"/>
-        </w:tabs>
-        <w:jc w:val="both"/>
-        <w:rPr>
-          <w:b/>
-          <w:sz w:val="28"/>
-        </w:rPr>
-      </w:pPr>
-      <w:r>
-        <w:rPr>
-          <w:b/>
-          <w:sz w:val="28"/>
-        </w:rPr>
-        <w:t>Conclusion :</w:t>
-      </w:r>
-    </w:p>
-    <w:p>
-      <w:pPr>
-        <w:pStyle w:val="Paragraphedeliste"/>
-        <w:numPr>
-          <w:ilvl w:val="0"/>
-          <w:numId w:val="1"/>
-        </w:numPr>
-        <w:tabs>
-          <w:tab w:val="left" w:pos="3283"/>
-        </w:tabs>
-        <w:jc w:val="both"/>
-        <w:rPr>
-          <w:b/>
-          <w:sz w:val="24"/>
-        </w:rPr>
-      </w:pPr>
-      <w:r>
-        <w:rPr>
-          <w:sz w:val="24"/>
-        </w:rPr>
-        <w:t>Ouverture problèmes</w:t>
-      </w:r>
-      <w:r>
-        <w:rPr>
-          <w:sz w:val="24"/>
-        </w:rPr>
-        <w:t xml:space="preserve"> des pays </w:t>
-      </w:r>
-      <w:r>
-        <w:rPr>
-          <w:sz w:val="24"/>
-        </w:rPr>
-        <w:t xml:space="preserve">« oubliés » par l’ICANN (chine, inde, etc…) alors qu’ils sont des leaders dans le </w:t>
-      </w:r>
-      <w:r>
-        <w:rPr>
-          <w:sz w:val="24"/>
-        </w:rPr>
-        <w:t>monde</w:t>
-      </w:r>
-      <w:r>
-        <w:rPr>
-          <w:sz w:val="24"/>
-        </w:rPr>
-        <w:t xml:space="preserve"> de l’internet.</w:t>
-      </w:r>
-    </w:p>
-    <w:p>
-      <w:pPr>
-        <w:pStyle w:val="Paragraphedeliste"/>
-        <w:numPr>
-          <w:ilvl w:val="0"/>
-          <w:numId w:val="1"/>
-        </w:numPr>
-        <w:tabs>
-          <w:tab w:val="left" w:pos="3283"/>
-        </w:tabs>
-        <w:jc w:val="both"/>
-        <w:rPr>
-          <w:sz w:val="24"/>
-        </w:rPr>
-      </w:pPr>
-      <w:r>
-        <w:rPr>
-          <w:sz w:val="24"/>
-        </w:rPr>
-        <w:lastRenderedPageBreak/>
-        <w:t>Conclusion sur les situations légales EU/FR</w:t>
-      </w:r>
-    </w:p>
-    <w:p>
-      <w:pPr>
-        <w:tabs>
-          <w:tab w:val="left" w:pos="3283"/>
-        </w:tabs>
-        <w:jc w:val="both"/>
-        <w:rPr>
-          <w:b/>
-          <w:sz w:val="28"/>
-        </w:rPr>
-      </w:pPr>
-    </w:p>
-    <w:p>
-      <w:pPr>
-        <w:tabs>
-          <w:tab w:val="left" w:pos="3283"/>
-        </w:tabs>
-        <w:jc w:val="both"/>
-        <w:rPr>
-          <w:b/>
-          <w:sz w:val="28"/>
-        </w:rPr>
-      </w:pPr>
-    </w:p>
-    <w:p>
-      <w:pPr>
-        <w:tabs>
-          <w:tab w:val="left" w:pos="3283"/>
-        </w:tabs>
-        <w:jc w:val="both"/>
-        <w:rPr>
-          <w:b/>
-          <w:sz w:val="28"/>
-        </w:rPr>
-      </w:pPr>
-      <w:bookmarkStart w:id="0" w:name="_GoBack"/>
-      <w:bookmarkEnd w:id="0"/>
-    </w:p>
-    <w:p>
-      <w:pPr>
-        <w:tabs>
-          <w:tab w:val="left" w:pos="3283"/>
-        </w:tabs>
-        <w:jc w:val="both"/>
-        <w:rPr>
-          <w:b/>
-          <w:sz w:val="28"/>
-        </w:rPr>
-      </w:pPr>
-    </w:p>
-    <w:p>
-      <w:pPr>
-        <w:tabs>
-          <w:tab w:val="left" w:pos="3283"/>
-        </w:tabs>
-        <w:jc w:val="both"/>
-        <w:rPr>
-          <w:b/>
-          <w:sz w:val="28"/>
-        </w:rPr>
-      </w:pPr>
-      <w:r>
-        <w:rPr>
-          <w:b/>
-          <w:sz w:val="28"/>
-        </w:rPr>
-        <w:t>Bibliographie :</w:t>
-      </w:r>
-    </w:p>
-    <w:p>
-      <w:pPr>
-        <w:tabs>
-          <w:tab w:val="left" w:pos="3283"/>
-        </w:tabs>
-        <w:jc w:val="both"/>
-        <w:rPr>
-          <w:b/>
-          <w:sz w:val="28"/>
-        </w:rPr>
-      </w:pPr>
-      <w:r>
-        <w:rPr>
-          <w:b/>
-          <w:sz w:val="28"/>
-        </w:rPr>
-        <w:t>INTRO :</w:t>
-      </w:r>
-    </w:p>
-    <w:p>
-      <w:pPr>
-        <w:pStyle w:val="Paragraphedeliste"/>
-        <w:numPr>
-          <w:ilvl w:val="0"/>
-          <w:numId w:val="1"/>
-        </w:numPr>
-        <w:tabs>
-          <w:tab w:val="left" w:pos="3283"/>
-        </w:tabs>
-        <w:jc w:val="both"/>
-        <w:rPr>
-          <w:sz w:val="24"/>
-        </w:rPr>
-      </w:pPr>
-      <w:r>
-        <w:rPr>
-          <w:sz w:val="24"/>
-        </w:rPr>
-        <w:t xml:space="preserve">(Cf. source </w:t>
-      </w:r>
-      <w:proofErr w:type="spellStart"/>
-      <w:r>
-        <w:rPr>
-          <w:b/>
-          <w:sz w:val="24"/>
-        </w:rPr>
-        <w:t>P1</w:t>
-      </w:r>
-      <w:proofErr w:type="spellEnd"/>
-      <w:r>
-        <w:rPr>
-          <w:sz w:val="24"/>
-        </w:rPr>
-        <w:t>)</w:t>
-      </w:r>
-    </w:p>
-    <w:p>
-      <w:pPr>
-        <w:tabs>
-          <w:tab w:val="left" w:pos="3283"/>
-        </w:tabs>
-        <w:jc w:val="both"/>
-        <w:rPr>
-          <w:b/>
-          <w:sz w:val="28"/>
-        </w:rPr>
-      </w:pPr>
-      <w:proofErr w:type="spellStart"/>
-      <w:r>
-        <w:rPr>
-          <w:b/>
-          <w:sz w:val="28"/>
-        </w:rPr>
-        <w:t>P1</w:t>
-      </w:r>
-      <w:proofErr w:type="spellEnd"/>
-      <w:r>
-        <w:rPr>
-          <w:b/>
-          <w:sz w:val="28"/>
-        </w:rPr>
-        <w:t> :</w:t>
-      </w:r>
-    </w:p>
-    <w:p>
-      <w:pPr>
-        <w:pStyle w:val="Paragraphedeliste"/>
-        <w:numPr>
-          <w:ilvl w:val="0"/>
-          <w:numId w:val="1"/>
-        </w:numPr>
-        <w:tabs>
-          <w:tab w:val="left" w:pos="3283"/>
-        </w:tabs>
-        <w:jc w:val="both"/>
-        <w:rPr>
-          <w:sz w:val="24"/>
-        </w:rPr>
-      </w:pPr>
       <w:hyperlink r:id="rId6" w:history="1">
         <w:r>
           <w:rPr>
@@ -898,9 +885,31 @@
         </w:tabs>
         <w:jc w:val="both"/>
         <w:rPr>
-          <w:sz w:val="24"/>
-        </w:rPr>
-      </w:pPr>
+          <w:rStyle w:val="Lienhypertexte"/>
+          <w:color w:val="auto"/>
+          <w:sz w:val="24"/>
+          <w:u w:val="none"/>
+        </w:rPr>
+      </w:pPr>
+      <w:r>
+        <w:rPr>
+          <w:rStyle w:val="Lienhypertexte"/>
+          <w:color w:val="auto"/>
+          <w:sz w:val="24"/>
+          <w:u w:val="none"/>
+        </w:rPr>
+        <w:t>[Page wiki ICANN]</w:t>
+      </w:r>
+      <w:r>
+        <w:rPr>
+          <w:rStyle w:val="Lienhypertexte"/>
+          <w:color w:val="auto"/>
+          <w:sz w:val="24"/>
+          <w:u w:val="none"/>
+        </w:rPr>
+        <w:tab/>
+        <w:t xml:space="preserve"> </w:t>
+      </w:r>
       <w:hyperlink r:id="rId7" w:history="1">
         <w:r>
           <w:rPr>
@@ -913,6 +922,174 @@
     </w:p>
     <w:p>
       <w:pPr>
+        <w:pStyle w:val="Paragraphedeliste"/>
+        <w:numPr>
+          <w:ilvl w:val="0"/>
+          <w:numId w:val="1"/>
+        </w:numPr>
+        <w:tabs>
+          <w:tab w:val="left" w:pos="3283"/>
+        </w:tabs>
+        <w:jc w:val="both"/>
+        <w:rPr>
+          <w:rStyle w:val="Lienhypertexte"/>
+          <w:bCs/>
+          <w:color w:val="auto"/>
+          <w:sz w:val="24"/>
+          <w:u w:val="none"/>
+        </w:rPr>
+      </w:pPr>
+      <w:r>
+        <w:rPr>
+          <w:rStyle w:val="Lienhypertexte"/>
+          <w:bCs/>
+          <w:color w:val="auto"/>
+          <w:sz w:val="24"/>
+          <w:u w:val="none"/>
+        </w:rPr>
+        <w:t>[Rapport finances 2018]</w:t>
+      </w:r>
+      <w:r>
+        <w:rPr>
+          <w:rStyle w:val="Lienhypertexte"/>
+          <w:bCs/>
+          <w:color w:val="auto"/>
+          <w:sz w:val="24"/>
+          <w:u w:val="none"/>
+        </w:rPr>
+        <w:tab/>
+      </w:r>
+      <w:hyperlink r:id="rId8" w:history="1">
+        <w:r>
+          <w:rPr>
+            <w:rStyle w:val="Lienhypertexte"/>
+            <w:bCs/>
+            <w:sz w:val="24"/>
+          </w:rPr>
+          <w:t>https://www.icann.org/en/system/files/files/quarterly-report-08may18-en.pdf</w:t>
+        </w:r>
+      </w:hyperlink>
+    </w:p>
+    <w:p>
+      <w:pPr>
+        <w:pStyle w:val="Paragraphedeliste"/>
+        <w:numPr>
+          <w:ilvl w:val="0"/>
+          <w:numId w:val="1"/>
+        </w:numPr>
+        <w:tabs>
+          <w:tab w:val="left" w:pos="3283"/>
+        </w:tabs>
+        <w:jc w:val="both"/>
+        <w:rPr>
+          <w:rStyle w:val="Lienhypertexte"/>
+          <w:color w:val="auto"/>
+          <w:sz w:val="24"/>
+          <w:u w:val="none"/>
+        </w:rPr>
+      </w:pPr>
+      <w:r>
+        <w:rPr>
+          <w:rStyle w:val="Lienhypertexte"/>
+          <w:bCs/>
+          <w:color w:val="auto"/>
+          <w:sz w:val="24"/>
+          <w:u w:val="none"/>
+        </w:rPr>
+        <w:t xml:space="preserve">[Historique de l’ICANN] </w:t>
+      </w:r>
+      <w:hyperlink r:id="rId9" w:history="1">
+        <w:r>
+          <w:rPr>
+            <w:rStyle w:val="Lienhypertexte"/>
+            <w:bCs/>
+            <w:sz w:val="24"/>
+          </w:rPr>
+          <w:t>http://www.slate.fr/stor</w:t>
+        </w:r>
+        <w:r>
+          <w:rPr>
+            <w:rStyle w:val="Lienhypertexte"/>
+            <w:bCs/>
+            <w:sz w:val="24"/>
+          </w:rPr>
+          <w:t>y</w:t>
+        </w:r>
+        <w:r>
+          <w:rPr>
+            <w:rStyle w:val="Lienhypertexte"/>
+            <w:bCs/>
+            <w:sz w:val="24"/>
+          </w:rPr>
+          <w:t>/101845/icann</w:t>
+        </w:r>
+      </w:hyperlink>
+    </w:p>
+    <w:p>
+      <w:pPr>
+        <w:pStyle w:val="Paragraphedeliste"/>
+        <w:numPr>
+          <w:ilvl w:val="0"/>
+          <w:numId w:val="1"/>
+        </w:numPr>
+        <w:tabs>
+          <w:tab w:val="left" w:pos="3283"/>
+        </w:tabs>
+        <w:jc w:val="both"/>
+        <w:rPr>
+          <w:sz w:val="24"/>
+        </w:rPr>
+      </w:pPr>
+      <w:r>
+        <w:rPr>
+          <w:sz w:val="24"/>
+        </w:rPr>
+        <w:t>[ICANN</w:t>
+      </w:r>
+      <w:r>
+        <w:rPr>
+          <w:sz w:val="24"/>
+        </w:rPr>
+        <w:t xml:space="preserve"> les enjeux</w:t>
+      </w:r>
+      <w:r>
+        <w:rPr>
+          <w:sz w:val="24"/>
+        </w:rPr>
+        <w:t xml:space="preserve"> de pouvoir &amp; économiques,…</w:t>
+      </w:r>
+      <w:r>
+        <w:rPr>
+          <w:sz w:val="24"/>
+        </w:rPr>
+        <w:t xml:space="preserve">] </w:t>
+      </w:r>
+      <w:hyperlink r:id="rId10" w:history="1">
+        <w:r>
+          <w:rPr>
+            <w:rStyle w:val="Lienhypertexte"/>
+            <w:sz w:val="24"/>
+          </w:rPr>
+          <w:t>https://www.cairn.info/revue</w:t>
+        </w:r>
+        <w:r>
+          <w:rPr>
+            <w:rStyle w:val="Lienhypertexte"/>
+            <w:sz w:val="24"/>
+          </w:rPr>
+          <w:t>-</w:t>
+        </w:r>
+        <w:r>
+          <w:rPr>
+            <w:rStyle w:val="Lienhypertexte"/>
+            <w:sz w:val="24"/>
+          </w:rPr>
+          <w:t>les-cahiers-du-numerique-2002-2-page-145.htm</w:t>
+        </w:r>
+      </w:hyperlink>
+    </w:p>
+    <w:p>
+      <w:pPr>
         <w:tabs>
           <w:tab w:val="left" w:pos="3283"/>
         </w:tabs>
@@ -973,10 +1150,22 @@
         </w:tabs>
         <w:jc w:val="both"/>
         <w:rPr>
-          <w:sz w:val="24"/>
-        </w:rPr>
-      </w:pPr>
-      <w:hyperlink r:id="rId8" w:history="1">
+          <w:rStyle w:val="Lienhypertexte"/>
+          <w:color w:val="auto"/>
+          <w:sz w:val="24"/>
+          <w:u w:val="none"/>
+        </w:rPr>
+      </w:pPr>
+      <w:r>
+        <w:rPr>
+          <w:rStyle w:val="Lienhypertexte"/>
+          <w:color w:val="auto"/>
+          <w:sz w:val="24"/>
+          <w:u w:val="none"/>
+        </w:rPr>
+        <w:t xml:space="preserve">[Controverse des noms de domaine vin] </w:t>
+      </w:r>
+      <w:hyperlink r:id="rId11" w:history="1">
         <w:r>
           <w:rPr>
             <w:rStyle w:val="Lienhypertexte"/>
@@ -998,10 +1187,22 @@
         </w:tabs>
         <w:jc w:val="both"/>
         <w:rPr>
-          <w:sz w:val="24"/>
-        </w:rPr>
-      </w:pPr>
-      <w:hyperlink r:id="rId9" w:history="1">
+          <w:rStyle w:val="Lienhypertexte"/>
+          <w:color w:val="auto"/>
+          <w:sz w:val="24"/>
+          <w:u w:val="none"/>
+        </w:rPr>
+      </w:pPr>
+      <w:r>
+        <w:rPr>
+          <w:rStyle w:val="Lienhypertexte"/>
+          <w:color w:val="auto"/>
+          <w:sz w:val="24"/>
+          <w:u w:val="none"/>
+        </w:rPr>
+        <w:t xml:space="preserve">[Controverse du nom de domaine patagonia] </w:t>
+      </w:r>
+      <w:hyperlink r:id="rId12" w:history="1">
         <w:r>
           <w:rPr>
             <w:rStyle w:val="Lienhypertexte"/>
@@ -1023,10 +1224,22 @@
         </w:tabs>
         <w:jc w:val="both"/>
         <w:rPr>
-          <w:sz w:val="24"/>
-        </w:rPr>
-      </w:pPr>
-      <w:hyperlink r:id="rId10" w:history="1">
+          <w:rStyle w:val="Lienhypertexte"/>
+          <w:color w:val="auto"/>
+          <w:sz w:val="24"/>
+          <w:u w:val="none"/>
+        </w:rPr>
+      </w:pPr>
+      <w:r>
+        <w:rPr>
+          <w:rStyle w:val="Lienhypertexte"/>
+          <w:color w:val="auto"/>
+          <w:sz w:val="24"/>
+          <w:u w:val="none"/>
+        </w:rPr>
+        <w:t xml:space="preserve">[Controverse noms de domaine et religion] </w:t>
+      </w:r>
+      <w:hyperlink r:id="rId13" w:history="1">
         <w:r>
           <w:rPr>
             <w:rStyle w:val="Lienhypertexte"/>
@@ -1048,9 +1261,30 @@
         </w:tabs>
         <w:jc w:val="both"/>
         <w:rPr>
-          <w:sz w:val="24"/>
-        </w:rPr>
-      </w:pPr>
+          <w:rStyle w:val="Lienhypertexte"/>
+          <w:color w:val="auto"/>
+          <w:sz w:val="28"/>
+          <w:u w:val="none"/>
+        </w:rPr>
+      </w:pPr>
+      <w:r>
+        <w:rPr>
+          <w:rStyle w:val="Lienhypertexte"/>
+          <w:color w:val="auto"/>
+          <w:sz w:val="24"/>
+          <w:u w:val="none"/>
+        </w:rPr>
+        <w:t xml:space="preserve">[Indépendance de l’ICANN] </w:t>
+      </w:r>
+      <w:hyperlink r:id="rId14" w:history="1">
+        <w:r>
+          <w:rPr>
+            <w:rStyle w:val="Lienhypertexte"/>
+            <w:sz w:val="24"/>
+          </w:rPr>
+          <w:t>https://www.zdnet.fr/actualites/icann-de-longues-annees-de-debat-pour-l-independance-39842762.htm</w:t>
+        </w:r>
+      </w:hyperlink>
     </w:p>
     <w:p>
       <w:pPr>
@@ -1092,10 +1326,39 @@
         </w:tabs>
         <w:jc w:val="both"/>
         <w:rPr>
-          <w:sz w:val="24"/>
-        </w:rPr>
-      </w:pPr>
-      <w:hyperlink r:id="rId11" w:history="1">
+          <w:rStyle w:val="Lienhypertexte"/>
+          <w:color w:val="auto"/>
+          <w:sz w:val="24"/>
+          <w:u w:val="none"/>
+        </w:rPr>
+      </w:pPr>
+      <w:r>
+        <w:rPr>
+          <w:rStyle w:val="Lienhypertexte"/>
+          <w:color w:val="auto"/>
+          <w:sz w:val="24"/>
+          <w:u w:val="none"/>
+        </w:rPr>
+        <w:t>[Conférence avec les membres européens de l’ICANN Pas utile je pense]</w:t>
+      </w:r>
+      <w:r>
+        <w:rPr>
+          <w:rStyle w:val="Lienhypertexte"/>
+          <w:color w:val="auto"/>
+          <w:sz w:val="24"/>
+          <w:u w:val="none"/>
+        </w:rPr>
+        <w:tab/>
+      </w:r>
+      <w:r>
+        <w:rPr>
+          <w:rStyle w:val="Lienhypertexte"/>
+          <w:color w:val="auto"/>
+          <w:sz w:val="24"/>
+        </w:rPr>
+        <w:t xml:space="preserve"> </w:t>
+      </w:r>
+      <w:hyperlink r:id="rId15" w:history="1">
         <w:r>
           <w:rPr>
             <w:rStyle w:val="Lienhypertexte"/>
@@ -1124,16 +1387,40 @@
         <w:rPr>
           <w:sz w:val="24"/>
         </w:rPr>
-        <w:t>Charte du règlement des litiges liée au nom de domaine :</w:t>
-      </w:r>
-      <w:r>
-        <w:rPr>
-          <w:sz w:val="24"/>
-        </w:rPr>
-        <w:tab/>
-        <w:t xml:space="preserve"> </w:t>
-      </w:r>
-      <w:hyperlink r:id="rId12" w:history="1">
+        <w:t>[</w:t>
+      </w:r>
+      <w:r>
+        <w:rPr>
+          <w:sz w:val="24"/>
+        </w:rPr>
+        <w:t>Charte du règlement des li</w:t>
+      </w:r>
+      <w:r>
+        <w:rPr>
+          <w:sz w:val="24"/>
+        </w:rPr>
+        <w:t>tiges liés au nom de domaine]</w:t>
+      </w:r>
+    </w:p>
+    <w:p>
+      <w:pPr>
+        <w:pStyle w:val="Paragraphedeliste"/>
+        <w:numPr>
+          <w:ilvl w:val="1"/>
+          <w:numId w:val="1"/>
+        </w:numPr>
+        <w:tabs>
+          <w:tab w:val="left" w:pos="3283"/>
+        </w:tabs>
+        <w:jc w:val="both"/>
+        <w:rPr>
+          <w:rStyle w:val="Lienhypertexte"/>
+          <w:color w:val="auto"/>
+          <w:sz w:val="24"/>
+          <w:u w:val="none"/>
+        </w:rPr>
+      </w:pPr>
+      <w:hyperlink r:id="rId16" w:history="1">
         <w:r>
           <w:rPr>
             <w:rStyle w:val="Lienhypertexte"/>
@@ -1147,18 +1434,21 @@
       <w:pPr>
         <w:pStyle w:val="Paragraphedeliste"/>
         <w:numPr>
-          <w:ilvl w:val="0"/>
-          <w:numId w:val="1"/>
-        </w:numPr>
-        <w:tabs>
-          <w:tab w:val="left" w:pos="3283"/>
-        </w:tabs>
-        <w:jc w:val="both"/>
-        <w:rPr>
-          <w:sz w:val="24"/>
-        </w:rPr>
-      </w:pPr>
-      <w:hyperlink r:id="rId13" w:history="1">
+          <w:ilvl w:val="1"/>
+          <w:numId w:val="1"/>
+        </w:numPr>
+        <w:tabs>
+          <w:tab w:val="left" w:pos="3283"/>
+        </w:tabs>
+        <w:jc w:val="both"/>
+        <w:rPr>
+          <w:rStyle w:val="Lienhypertexte"/>
+          <w:color w:val="auto"/>
+          <w:sz w:val="24"/>
+          <w:u w:val="none"/>
+        </w:rPr>
+      </w:pPr>
+      <w:hyperlink r:id="rId17" w:history="1">
         <w:r>
           <w:rPr>
             <w:rStyle w:val="Lienhypertexte"/>
@@ -1180,21 +1470,127 @@
         </w:tabs>
         <w:jc w:val="both"/>
         <w:rPr>
-          <w:sz w:val="24"/>
-        </w:rPr>
-      </w:pPr>
-      <w:hyperlink r:id="rId14" w:history="1">
+          <w:rStyle w:val="Lienhypertexte"/>
+          <w:color w:val="auto"/>
+          <w:sz w:val="24"/>
+          <w:u w:val="none"/>
+        </w:rPr>
+      </w:pPr>
+      <w:r>
+        <w:rPr>
+          <w:rStyle w:val="Lienhypertexte"/>
+          <w:color w:val="auto"/>
+          <w:sz w:val="24"/>
+          <w:u w:val="none"/>
+        </w:rPr>
+        <w:t>[Les acteurs d’internet nom de domaine]</w:t>
+      </w:r>
+      <w:r>
+        <w:rPr>
+          <w:rStyle w:val="Lienhypertexte"/>
+          <w:color w:val="auto"/>
+          <w:sz w:val="24"/>
+          <w:u w:val="none"/>
+        </w:rPr>
+        <w:t xml:space="preserve"> </w:t>
+      </w:r>
+      <w:hyperlink r:id="rId18" w:history="1">
+        <w:r>
+          <w:rPr>
+            <w:rStyle w:val="Lienhypertexte"/>
+            <w:color w:val="auto"/>
+            <w:sz w:val="24"/>
+          </w:rPr>
+          <w:t>https://www.gazelle-du-web.com/general/acteurs-web/</w:t>
+        </w:r>
+      </w:hyperlink>
+    </w:p>
+    <w:p>
+      <w:pPr>
+        <w:pStyle w:val="Paragraphedeliste"/>
+        <w:numPr>
+          <w:ilvl w:val="0"/>
+          <w:numId w:val="1"/>
+        </w:numPr>
+        <w:tabs>
+          <w:tab w:val="left" w:pos="3283"/>
+        </w:tabs>
+        <w:jc w:val="both"/>
+        <w:rPr>
+          <w:rStyle w:val="Lienhypertexte"/>
+          <w:color w:val="auto"/>
+          <w:sz w:val="28"/>
+          <w:u w:val="none"/>
+        </w:rPr>
+      </w:pPr>
+      <w:hyperlink r:id="rId19" w:history="1">
         <w:r>
           <w:rPr>
             <w:rStyle w:val="Lienhypertexte"/>
             <w:sz w:val="24"/>
           </w:rPr>
-          <w:t>https://www.gazelle-du-web.com/general/acteurs-web/</w:t>
+          <w:t>https://www.numerama.com/magazine/31422-l-europe-adopte-une-position-sur-l-avenir-de-l-icann.html</w:t>
         </w:r>
       </w:hyperlink>
     </w:p>
     <w:p>
       <w:pPr>
+        <w:pStyle w:val="Paragraphedeliste"/>
+        <w:numPr>
+          <w:ilvl w:val="0"/>
+          <w:numId w:val="1"/>
+        </w:numPr>
+        <w:tabs>
+          <w:tab w:val="left" w:pos="3283"/>
+        </w:tabs>
+        <w:jc w:val="both"/>
+        <w:rPr>
+          <w:rStyle w:val="Lienhypertexte"/>
+          <w:color w:val="auto"/>
+          <w:sz w:val="32"/>
+          <w:u w:val="none"/>
+        </w:rPr>
+      </w:pPr>
+      <w:r>
+        <w:rPr>
+          <w:rStyle w:val="Lienhypertexte"/>
+          <w:color w:val="auto"/>
+          <w:sz w:val="24"/>
+          <w:u w:val="none"/>
+        </w:rPr>
+        <w:t>[PB de serveur source down]</w:t>
+      </w:r>
+    </w:p>
+    <w:p>
+      <w:pPr>
+        <w:pStyle w:val="Paragraphedeliste"/>
+        <w:numPr>
+          <w:ilvl w:val="1"/>
+          <w:numId w:val="1"/>
+        </w:numPr>
+        <w:tabs>
+          <w:tab w:val="left" w:pos="3283"/>
+        </w:tabs>
+        <w:jc w:val="both"/>
+        <w:rPr>
+          <w:rStyle w:val="Lienhypertexte"/>
+          <w:color w:val="auto"/>
+          <w:sz w:val="32"/>
+          <w:u w:val="none"/>
+        </w:rPr>
+      </w:pPr>
+      <w:hyperlink r:id="rId20" w:history="1">
+        <w:r>
+          <w:rPr>
+            <w:rStyle w:val="Lienhypertexte"/>
+            <w:sz w:val="24"/>
+          </w:rPr>
+          <w:t>https://rm.coe.int/CoERMPublicCommonSearchServices/DisplayDCTMContent?documentId=09000016806ad2a9</w:t>
+        </w:r>
+      </w:hyperlink>
+    </w:p>
+    <w:p>
+      <w:pPr>
         <w:tabs>
           <w:tab w:val="left" w:pos="3283"/>
         </w:tabs>
@@ -1233,10 +1629,22 @@
         </w:tabs>
         <w:jc w:val="both"/>
         <w:rPr>
-          <w:sz w:val="24"/>
-        </w:rPr>
-      </w:pPr>
-      <w:hyperlink r:id="rId15" w:history="1">
+          <w:rStyle w:val="Lienhypertexte"/>
+          <w:color w:val="auto"/>
+          <w:sz w:val="24"/>
+          <w:u w:val="none"/>
+        </w:rPr>
+      </w:pPr>
+      <w:r>
+        <w:rPr>
+          <w:rStyle w:val="Lienhypertexte"/>
+          <w:color w:val="auto"/>
+          <w:sz w:val="24"/>
+          <w:u w:val="none"/>
+        </w:rPr>
+        <w:t xml:space="preserve">[Page officiel de l’AFNIC] </w:t>
+      </w:r>
+      <w:hyperlink r:id="rId21" w:history="1">
         <w:r>
           <w:rPr>
             <w:rStyle w:val="Lienhypertexte"/>
@@ -1258,10 +1666,50 @@
         </w:tabs>
         <w:jc w:val="both"/>
         <w:rPr>
-          <w:sz w:val="24"/>
-        </w:rPr>
-      </w:pPr>
-      <w:hyperlink r:id="rId16" w:history="1">
+          <w:rStyle w:val="Lienhypertexte"/>
+          <w:color w:val="auto"/>
+          <w:sz w:val="24"/>
+          <w:u w:val="none"/>
+        </w:rPr>
+      </w:pPr>
+      <w:r>
+        <w:rPr>
+          <w:rStyle w:val="Lienhypertexte"/>
+          <w:color w:val="auto"/>
+          <w:sz w:val="24"/>
+          <w:u w:val="none"/>
+        </w:rPr>
+        <w:t>[Page Wiki de l’</w:t>
+      </w:r>
+      <w:r>
+        <w:rPr>
+          <w:rStyle w:val="Lienhypertexte"/>
+          <w:color w:val="auto"/>
+          <w:sz w:val="24"/>
+          <w:u w:val="none"/>
+        </w:rPr>
+        <w:t>AFNIC]</w:t>
+      </w:r>
+    </w:p>
+    <w:p>
+      <w:pPr>
+        <w:pStyle w:val="Paragraphedeliste"/>
+        <w:numPr>
+          <w:ilvl w:val="1"/>
+          <w:numId w:val="1"/>
+        </w:numPr>
+        <w:tabs>
+          <w:tab w:val="left" w:pos="3283"/>
+        </w:tabs>
+        <w:jc w:val="both"/>
+        <w:rPr>
+          <w:rStyle w:val="Lienhypertexte"/>
+          <w:color w:val="auto"/>
+          <w:sz w:val="24"/>
+          <w:u w:val="none"/>
+        </w:rPr>
+      </w:pPr>
+      <w:hyperlink r:id="rId22" w:history="1">
         <w:r>
           <w:rPr>
             <w:rStyle w:val="Lienhypertexte"/>
@@ -1283,10 +1731,22 @@
         </w:tabs>
         <w:jc w:val="both"/>
         <w:rPr>
-          <w:sz w:val="24"/>
-        </w:rPr>
-      </w:pPr>
-      <w:hyperlink r:id="rId17" w:history="1">
+          <w:rStyle w:val="Lienhypertexte"/>
+          <w:color w:val="auto"/>
+          <w:sz w:val="24"/>
+          <w:u w:val="none"/>
+        </w:rPr>
+      </w:pPr>
+      <w:r>
+        <w:rPr>
+          <w:rStyle w:val="Lienhypertexte"/>
+          <w:color w:val="auto"/>
+          <w:sz w:val="24"/>
+          <w:u w:val="none"/>
+        </w:rPr>
+        <w:t xml:space="preserve">[Controverse nom de domaine français et redbull] </w:t>
+      </w:r>
+      <w:hyperlink r:id="rId23" w:history="1">
         <w:r>
           <w:rPr>
             <w:rStyle w:val="Lienhypertexte"/>
@@ -1298,6 +1758,85 @@
     </w:p>
     <w:p>
       <w:pPr>
+        <w:pStyle w:val="Paragraphedeliste"/>
+        <w:numPr>
+          <w:ilvl w:val="0"/>
+          <w:numId w:val="1"/>
+        </w:numPr>
+        <w:tabs>
+          <w:tab w:val="left" w:pos="3283"/>
+        </w:tabs>
+        <w:jc w:val="both"/>
+        <w:rPr>
+          <w:sz w:val="24"/>
+        </w:rPr>
+      </w:pPr>
+      <w:r>
+        <w:rPr>
+          <w:sz w:val="24"/>
+        </w:rPr>
+        <w:lastRenderedPageBreak/>
+        <w:t xml:space="preserve">[AFNIC assouplissement du .fr] </w:t>
+      </w:r>
+      <w:hyperlink r:id="rId24" w:history="1">
+        <w:r>
+          <w:rPr>
+            <w:rStyle w:val="Lienhypertexte"/>
+            <w:sz w:val="24"/>
+          </w:rPr>
+          <w:t>https://www.afnic.fr/fr/l-afnic-en-bref/actualites/actualites-generales/2467/show/communique-de-presse-assouplissement-du-fr-des-le-11-mai-2004.html</w:t>
+        </w:r>
+      </w:hyperlink>
+    </w:p>
+    <w:p>
+      <w:pPr>
+        <w:pStyle w:val="Paragraphedeliste"/>
+        <w:numPr>
+          <w:ilvl w:val="0"/>
+          <w:numId w:val="1"/>
+        </w:numPr>
+        <w:tabs>
+          <w:tab w:val="left" w:pos="3283"/>
+        </w:tabs>
+        <w:jc w:val="both"/>
+        <w:rPr>
+          <w:sz w:val="24"/>
+        </w:rPr>
+      </w:pPr>
+      <w:r>
+        <w:rPr>
+          <w:sz w:val="24"/>
+        </w:rPr>
+        <w:t>[Pb de l’indépendance de l’ICANN en France avant 2016]</w:t>
+      </w:r>
+    </w:p>
+    <w:p>
+      <w:pPr>
+        <w:pStyle w:val="Paragraphedeliste"/>
+        <w:numPr>
+          <w:ilvl w:val="1"/>
+          <w:numId w:val="1"/>
+        </w:numPr>
+        <w:tabs>
+          <w:tab w:val="left" w:pos="3283"/>
+        </w:tabs>
+        <w:jc w:val="both"/>
+        <w:rPr>
+          <w:sz w:val="24"/>
+        </w:rPr>
+      </w:pPr>
+      <w:hyperlink r:id="rId25" w:history="1">
+        <w:r>
+          <w:rPr>
+            <w:rStyle w:val="Lienhypertexte"/>
+            <w:sz w:val="24"/>
+          </w:rPr>
+          <w:t>https://www.numerama.com/magazine/29816-la-france-declare-officiellement-la-guerre-a-l-icann.html</w:t>
+        </w:r>
+      </w:hyperlink>
+    </w:p>
+    <w:p>
+      <w:pPr>
         <w:tabs>
           <w:tab w:val="left" w:pos="3283"/>
         </w:tabs>
@@ -1314,10 +1853,58 @@
         </w:rPr>
         <w:t>CC :</w:t>
       </w:r>
+    </w:p>
+    <w:p>
+      <w:pPr>
+        <w:pStyle w:val="Paragraphedeliste"/>
+        <w:numPr>
+          <w:ilvl w:val="0"/>
+          <w:numId w:val="1"/>
+        </w:numPr>
+        <w:tabs>
+          <w:tab w:val="left" w:pos="3283"/>
+        </w:tabs>
+        <w:jc w:val="both"/>
+        <w:rPr>
+          <w:rStyle w:val="Lienhypertexte"/>
+          <w:b/>
+          <w:color w:val="auto"/>
+          <w:sz w:val="28"/>
+          <w:u w:val="none"/>
+        </w:rPr>
+      </w:pPr>
+      <w:r>
+        <w:rPr>
+          <w:rStyle w:val="Lienhypertexte"/>
+          <w:color w:val="auto"/>
+          <w:sz w:val="24"/>
+          <w:u w:val="none"/>
+        </w:rPr>
+        <w:t>[Un premier pas entre la Chine et l’ICANN]</w:t>
+      </w:r>
+      <w:r>
+        <w:rPr>
+          <w:rStyle w:val="Lienhypertexte"/>
+          <w:color w:val="auto"/>
+          <w:sz w:val="24"/>
+        </w:rPr>
+        <w:t xml:space="preserve"> </w:t>
+      </w:r>
+      <w:hyperlink r:id="rId26" w:history="1">
+        <w:r>
+          <w:rPr>
+            <w:rStyle w:val="Lienhypertexte"/>
+            <w:sz w:val="24"/>
+          </w:rPr>
+          <w:t>https://www.icann.org/news/blog/preparatifs-pour-l-acceptation-universelle-a-wuzhen-chine</w:t>
+        </w:r>
+      </w:hyperlink>
+      <w:bookmarkStart w:id="0" w:name="_GoBack"/>
+      <w:bookmarkEnd w:id="0"/>
     </w:p>
     <w:sectPr>
       <w:pgSz w:w="11906" w:h="16838"/>
-      <w:pgMar w:top="1417" w:right="1417" w:bottom="1417" w:left="1417" w:header="708" w:footer="708" w:gutter="0"/>
+      <w:pgMar w:top="720" w:right="720" w:bottom="720" w:left="720" w:header="708" w:footer="708" w:gutter="0"/>
       <w:cols w:space="708"/>
       <w:docGrid w:linePitch="360"/>
     </w:sectPr>
@@ -2118,6 +2705,18 @@
       <w:u w:val="single"/>
     </w:rPr>
   </w:style>
+  <w:style w:type="character" w:styleId="Lienhypertextesuivivisit">
+    <w:name w:val="FollowedHyperlink"/>
+    <w:basedOn w:val="Policepardfaut"/>
+    <w:uiPriority w:val="99"/>
+    <w:semiHidden/>
+    <w:unhideWhenUsed/>
+    <w:rsid w:val="00E557CC"/>
+    <w:rPr>
+      <w:color w:val="954F72" w:themeColor="followedHyperlink"/>
+      <w:u w:val="single"/>
+    </w:rPr>
+  </w:style>
 </w:styles>
 </file>
 
@@ -2387,7 +2986,7 @@
 </file>
 
 <file path=customXml/itemProps1.xml><?xml version="1.0" encoding="utf-8"?>
-<ds:datastoreItem xmlns:ds="http://schemas.openxmlformats.org/officeDocument/2006/customXml" ds:itemID="{5A2544F5-30B4-4F87-B405-A2CD2B55DC43}">
+<ds:datastoreItem xmlns:ds="http://schemas.openxmlformats.org/officeDocument/2006/customXml" ds:itemID="{5BB4E0FB-C717-4FF8-9A03-DC235779FD51}">
   <ds:schemaRefs>
     <ds:schemaRef ds:uri="http://schemas.openxmlformats.org/officeDocument/2006/bibliography"/>
   </ds:schemaRefs>

</xml_diff>